<commit_message>
nettoyage code et commentaire dans le rapport
</commit_message>
<xml_diff>
--- a/Rapport_Projet_TableauDeBord_1.docx
+++ b/Rapport_Projet_TableauDeBord_1.docx
@@ -1,11 +1,12 @@
 
 <file path=word/document.xml><?xml version="1.0" encoding="utf-8"?>
-<w:document xmlns:wpc="http://schemas.microsoft.com/office/word/2010/wordprocessingCanvas" xmlns:cx="http://schemas.microsoft.com/office/drawing/2014/chartex" xmlns:cx1="http://schemas.microsoft.com/office/drawing/2015/9/8/chartex" xmlns:cx2="http://schemas.microsoft.com/office/drawing/2015/10/21/chartex" xmlns:cx3="http://schemas.microsoft.com/office/drawing/2016/5/9/chartex" xmlns:cx4="http://schemas.microsoft.com/office/drawing/2016/5/10/chartex" xmlns:cx5="http://schemas.microsoft.com/office/drawing/2016/5/11/chartex" xmlns:cx6="http://schemas.microsoft.com/office/drawing/2016/5/12/chartex" xmlns:cx7="http://schemas.microsoft.com/office/drawing/2016/5/13/chartex" xmlns:cx8="http://schemas.microsoft.com/office/drawing/2016/5/14/chartex" xmlns:mc="http://schemas.openxmlformats.org/markup-compatibility/2006" xmlns:aink="http://schemas.microsoft.com/office/drawing/2016/ink" xmlns:am3d="http://schemas.microsoft.com/office/drawing/2017/model3d" xmlns:o="urn:schemas-microsoft-com:office:office" xmlns:r="http://schemas.openxmlformats.org/officeDocument/2006/relationships" xmlns:m="http://schemas.openxmlformats.org/officeDocument/2006/math" xmlns:v="urn:schemas-microsoft-com:vml" xmlns:wp14="http://schemas.microsoft.com/office/word/2010/wordprocessingDrawing" xmlns:wp="http://schemas.openxmlformats.org/drawingml/2006/wordprocessingDrawing" xmlns:w10="urn:schemas-microsoft-com:office:word" xmlns:w="http://schemas.openxmlformats.org/wordprocessingml/2006/main" xmlns:w14="http://schemas.microsoft.com/office/word/2010/wordml" xmlns:w15="http://schemas.microsoft.com/office/word/2012/wordml" xmlns:w16cid="http://schemas.microsoft.com/office/word/2016/wordml/cid" xmlns:w16se="http://schemas.microsoft.com/office/word/2015/wordml/symex" xmlns:wpg="http://schemas.microsoft.com/office/word/2010/wordprocessingGroup" xmlns:wpi="http://schemas.microsoft.com/office/word/2010/wordprocessingInk" xmlns:wne="http://schemas.microsoft.com/office/word/2006/wordml" xmlns:wps="http://schemas.microsoft.com/office/word/2010/wordprocessingShape" mc:Ignorable="w14 w15 w16se w16cid wp14">
+<w:document xmlns:wpc="http://schemas.microsoft.com/office/word/2010/wordprocessingCanvas" xmlns:mc="http://schemas.openxmlformats.org/markup-compatibility/2006" xmlns:o="urn:schemas-microsoft-com:office:office" xmlns:r="http://schemas.openxmlformats.org/officeDocument/2006/relationships" xmlns:m="http://schemas.openxmlformats.org/officeDocument/2006/math" xmlns:v="urn:schemas-microsoft-com:vml" xmlns:wp14="http://schemas.microsoft.com/office/word/2010/wordprocessingDrawing" xmlns:wp="http://schemas.openxmlformats.org/drawingml/2006/wordprocessingDrawing" xmlns:w10="urn:schemas-microsoft-com:office:word" xmlns:w="http://schemas.openxmlformats.org/wordprocessingml/2006/main" xmlns:w14="http://schemas.microsoft.com/office/word/2010/wordml" xmlns:w15="http://schemas.microsoft.com/office/word/2012/wordml" xmlns:wpg="http://schemas.microsoft.com/office/word/2010/wordprocessingGroup" xmlns:wpi="http://schemas.microsoft.com/office/word/2010/wordprocessingInk" xmlns:wne="http://schemas.microsoft.com/office/word/2006/wordml" xmlns:wps="http://schemas.microsoft.com/office/word/2010/wordprocessingShape" mc:Ignorable="w14 w15 wp14">
   <w:body>
     <w:p>
       <w:r>
         <w:rPr>
           <w:noProof/>
+          <w:lang w:eastAsia="fr-FR"/>
         </w:rPr>
         <w:drawing>
           <wp:inline distT="0" distB="0" distL="0" distR="0" wp14:anchorId="6AF286F8" wp14:editId="7530C6AF">
@@ -367,13 +368,23 @@
               </w:rPr>
               <w:t xml:space="preserve">, </w:t>
             </w:r>
+            <w:proofErr w:type="spellStart"/>
             <w:r>
               <w:rPr>
                 <w:rFonts w:ascii="Verdana" w:hAnsi="Verdana"/>
                 <w:color w:val="808080"/>
                 <w:sz w:val="18"/>
               </w:rPr>
-              <w:t xml:space="preserve">Elhadji </w:t>
+              <w:t>Elhadji</w:t>
+            </w:r>
+            <w:proofErr w:type="spellEnd"/>
+            <w:r>
+              <w:rPr>
+                <w:rFonts w:ascii="Verdana" w:hAnsi="Verdana"/>
+                <w:color w:val="808080"/>
+                <w:sz w:val="18"/>
+              </w:rPr>
+              <w:t xml:space="preserve"> </w:t>
             </w:r>
             <w:proofErr w:type="spellStart"/>
             <w:r>
@@ -401,13 +412,23 @@
               </w:rPr>
               <w:t xml:space="preserve">, </w:t>
             </w:r>
+            <w:proofErr w:type="spellStart"/>
             <w:r>
               <w:rPr>
                 <w:rFonts w:ascii="Verdana" w:hAnsi="Verdana"/>
                 <w:color w:val="808080"/>
                 <w:sz w:val="18"/>
               </w:rPr>
-              <w:t>Serigne DIAW</w:t>
+              <w:t>Serigne</w:t>
+            </w:r>
+            <w:proofErr w:type="spellEnd"/>
+            <w:r>
+              <w:rPr>
+                <w:rFonts w:ascii="Verdana" w:hAnsi="Verdana"/>
+                <w:color w:val="808080"/>
+                <w:sz w:val="18"/>
+              </w:rPr>
+              <w:t xml:space="preserve"> DIAW</w:t>
             </w:r>
           </w:p>
         </w:tc>
@@ -614,7 +635,7 @@
       <w:r>
         <w:fldChar w:fldCharType="separate"/>
       </w:r>
-      <w:hyperlink w:anchor="_Toc508619526" w:history="1">
+      <w:hyperlink w:anchor="_Toc509927515" w:history="1">
         <w:r>
           <w:rPr>
             <w:rStyle w:val="Lienhypertexte"/>
@@ -660,7 +681,7 @@
             <w:noProof/>
             <w:webHidden/>
           </w:rPr>
-          <w:instrText xml:space="preserve"> PAGEREF _Toc508619526 \h </w:instrText>
+          <w:instrText xml:space="preserve"> PAGEREF _Toc509927515 \h </w:instrText>
         </w:r>
         <w:r>
           <w:rPr>
@@ -704,7 +725,7 @@
           <w:szCs w:val="22"/>
         </w:rPr>
       </w:pPr>
-      <w:hyperlink w:anchor="_Toc508619527" w:history="1">
+      <w:hyperlink w:anchor="_Toc509927516" w:history="1">
         <w:r>
           <w:rPr>
             <w:rStyle w:val="Lienhypertexte"/>
@@ -729,7 +750,7 @@
             <w:rStyle w:val="Lienhypertexte"/>
             <w:noProof/>
           </w:rPr>
-          <w:t>Problematique</w:t>
+          <w:t>Problématique</w:t>
         </w:r>
         <w:r>
           <w:rPr>
@@ -750,7 +771,7 @@
             <w:noProof/>
             <w:webHidden/>
           </w:rPr>
-          <w:instrText xml:space="preserve"> PAGEREF _Toc508619527 \h </w:instrText>
+          <w:instrText xml:space="preserve"> PAGEREF _Toc509927516 \h </w:instrText>
         </w:r>
         <w:r>
           <w:rPr>
@@ -794,7 +815,7 @@
           <w:szCs w:val="22"/>
         </w:rPr>
       </w:pPr>
-      <w:hyperlink w:anchor="_Toc508619528" w:history="1">
+      <w:hyperlink w:anchor="_Toc509927517" w:history="1">
         <w:r>
           <w:rPr>
             <w:rStyle w:val="Lienhypertexte"/>
@@ -840,7 +861,7 @@
             <w:noProof/>
             <w:webHidden/>
           </w:rPr>
-          <w:instrText xml:space="preserve"> PAGEREF _Toc508619528 \h </w:instrText>
+          <w:instrText xml:space="preserve"> PAGEREF _Toc509927517 \h </w:instrText>
         </w:r>
         <w:r>
           <w:rPr>
@@ -860,7 +881,7 @@
             <w:noProof/>
             <w:webHidden/>
           </w:rPr>
-          <w:t>4</w:t>
+          <w:t>5</w:t>
         </w:r>
         <w:r>
           <w:rPr>
@@ -886,7 +907,7 @@
           <w:lang w:eastAsia="fr-FR"/>
         </w:rPr>
       </w:pPr>
-      <w:hyperlink w:anchor="_Toc508619529" w:history="1">
+      <w:hyperlink w:anchor="_Toc509927518" w:history="1">
         <w:r>
           <w:rPr>
             <w:rStyle w:val="Lienhypertexte"/>
@@ -930,7 +951,7 @@
             <w:noProof/>
             <w:webHidden/>
           </w:rPr>
-          <w:instrText xml:space="preserve"> PAGEREF _Toc508619529 \h </w:instrText>
+          <w:instrText xml:space="preserve"> PAGEREF _Toc509927518 \h </w:instrText>
         </w:r>
         <w:r>
           <w:rPr>
@@ -950,7 +971,7 @@
             <w:noProof/>
             <w:webHidden/>
           </w:rPr>
-          <w:t>4</w:t>
+          <w:t>5</w:t>
         </w:r>
         <w:r>
           <w:rPr>
@@ -976,7 +997,7 @@
           <w:lang w:eastAsia="fr-FR"/>
         </w:rPr>
       </w:pPr>
-      <w:hyperlink w:anchor="_Toc508619530" w:history="1">
+      <w:hyperlink w:anchor="_Toc509927519" w:history="1">
         <w:r>
           <w:rPr>
             <w:rStyle w:val="Lienhypertexte"/>
@@ -1020,7 +1041,7 @@
             <w:noProof/>
             <w:webHidden/>
           </w:rPr>
-          <w:instrText xml:space="preserve"> PAGEREF _Toc508619530 \h </w:instrText>
+          <w:instrText xml:space="preserve"> PAGEREF _Toc509927519 \h </w:instrText>
         </w:r>
         <w:r>
           <w:rPr>
@@ -1066,7 +1087,7 @@
           <w:lang w:eastAsia="fr-FR"/>
         </w:rPr>
       </w:pPr>
-      <w:hyperlink w:anchor="_Toc508619531" w:history="1">
+      <w:hyperlink w:anchor="_Toc509927520" w:history="1">
         <w:r>
           <w:rPr>
             <w:rStyle w:val="Lienhypertexte"/>
@@ -1110,7 +1131,7 @@
             <w:noProof/>
             <w:webHidden/>
           </w:rPr>
-          <w:instrText xml:space="preserve"> PAGEREF _Toc508619531 \h </w:instrText>
+          <w:instrText xml:space="preserve"> PAGEREF _Toc509927520 \h </w:instrText>
         </w:r>
         <w:r>
           <w:rPr>
@@ -1130,7 +1151,7 @@
             <w:noProof/>
             <w:webHidden/>
           </w:rPr>
-          <w:t>5</w:t>
+          <w:t>6</w:t>
         </w:r>
         <w:r>
           <w:rPr>
@@ -1154,7 +1175,7 @@
           <w:szCs w:val="22"/>
         </w:rPr>
       </w:pPr>
-      <w:hyperlink w:anchor="_Toc508619532" w:history="1">
+      <w:hyperlink w:anchor="_Toc509927521" w:history="1">
         <w:r>
           <w:rPr>
             <w:rStyle w:val="Lienhypertexte"/>
@@ -1200,7 +1221,7 @@
             <w:noProof/>
             <w:webHidden/>
           </w:rPr>
-          <w:instrText xml:space="preserve"> PAGEREF _Toc508619532 \h </w:instrText>
+          <w:instrText xml:space="preserve"> PAGEREF _Toc509927521 \h </w:instrText>
         </w:r>
         <w:r>
           <w:rPr>
@@ -1220,7 +1241,7 @@
             <w:noProof/>
             <w:webHidden/>
           </w:rPr>
-          <w:t>6</w:t>
+          <w:t>7</w:t>
         </w:r>
         <w:r>
           <w:rPr>
@@ -1246,7 +1267,7 @@
           <w:lang w:eastAsia="fr-FR"/>
         </w:rPr>
       </w:pPr>
-      <w:hyperlink w:anchor="_Toc508619533" w:history="1">
+      <w:hyperlink w:anchor="_Toc509927522" w:history="1">
         <w:r>
           <w:rPr>
             <w:rStyle w:val="Lienhypertexte"/>
@@ -1290,7 +1311,7 @@
             <w:noProof/>
             <w:webHidden/>
           </w:rPr>
-          <w:instrText xml:space="preserve"> PAGEREF _Toc508619533 \h </w:instrText>
+          <w:instrText xml:space="preserve"> PAGEREF _Toc509927522 \h </w:instrText>
         </w:r>
         <w:r>
           <w:rPr>
@@ -1310,7 +1331,7 @@
             <w:noProof/>
             <w:webHidden/>
           </w:rPr>
-          <w:t>6</w:t>
+          <w:t>7</w:t>
         </w:r>
         <w:r>
           <w:rPr>
@@ -1336,7 +1357,7 @@
           <w:lang w:eastAsia="fr-FR"/>
         </w:rPr>
       </w:pPr>
-      <w:hyperlink w:anchor="_Toc508619534" w:history="1">
+      <w:hyperlink w:anchor="_Toc509927523" w:history="1">
         <w:r>
           <w:rPr>
             <w:rStyle w:val="Lienhypertexte"/>
@@ -1380,7 +1401,7 @@
             <w:noProof/>
             <w:webHidden/>
           </w:rPr>
-          <w:instrText xml:space="preserve"> PAGEREF _Toc508619534 \h </w:instrText>
+          <w:instrText xml:space="preserve"> PAGEREF _Toc509927523 \h </w:instrText>
         </w:r>
         <w:r>
           <w:rPr>
@@ -1400,7 +1421,7 @@
             <w:noProof/>
             <w:webHidden/>
           </w:rPr>
-          <w:t>6</w:t>
+          <w:t>7</w:t>
         </w:r>
         <w:r>
           <w:rPr>
@@ -1424,7 +1445,7 @@
           <w:szCs w:val="22"/>
         </w:rPr>
       </w:pPr>
-      <w:hyperlink w:anchor="_Toc508619535" w:history="1">
+      <w:hyperlink w:anchor="_Toc509927524" w:history="1">
         <w:r>
           <w:rPr>
             <w:rStyle w:val="Lienhypertexte"/>
@@ -1470,7 +1491,7 @@
             <w:noProof/>
             <w:webHidden/>
           </w:rPr>
-          <w:instrText xml:space="preserve"> PAGEREF _Toc508619535 \h </w:instrText>
+          <w:instrText xml:space="preserve"> PAGEREF _Toc509927524 \h </w:instrText>
         </w:r>
         <w:r>
           <w:rPr>
@@ -1490,7 +1511,7 @@
             <w:noProof/>
             <w:webHidden/>
           </w:rPr>
-          <w:t>6</w:t>
+          <w:t>8</w:t>
         </w:r>
         <w:r>
           <w:rPr>
@@ -1516,7 +1537,7 @@
           <w:lang w:eastAsia="fr-FR"/>
         </w:rPr>
       </w:pPr>
-      <w:hyperlink w:anchor="_Toc508619536" w:history="1">
+      <w:hyperlink w:anchor="_Toc509927525" w:history="1">
         <w:r>
           <w:rPr>
             <w:rStyle w:val="Lienhypertexte"/>
@@ -1560,7 +1581,7 @@
             <w:noProof/>
             <w:webHidden/>
           </w:rPr>
-          <w:instrText xml:space="preserve"> PAGEREF _Toc508619536 \h </w:instrText>
+          <w:instrText xml:space="preserve"> PAGEREF _Toc509927525 \h </w:instrText>
         </w:r>
         <w:r>
           <w:rPr>
@@ -1580,7 +1601,7 @@
             <w:noProof/>
             <w:webHidden/>
           </w:rPr>
-          <w:t>6</w:t>
+          <w:t>8</w:t>
         </w:r>
         <w:r>
           <w:rPr>
@@ -1606,7 +1627,7 @@
           <w:lang w:eastAsia="fr-FR"/>
         </w:rPr>
       </w:pPr>
-      <w:hyperlink w:anchor="_Toc508619537" w:history="1">
+      <w:hyperlink w:anchor="_Toc509927526" w:history="1">
         <w:r>
           <w:rPr>
             <w:rStyle w:val="Lienhypertexte"/>
@@ -1650,7 +1671,7 @@
             <w:noProof/>
             <w:webHidden/>
           </w:rPr>
-          <w:instrText xml:space="preserve"> PAGEREF _Toc508619537 \h </w:instrText>
+          <w:instrText xml:space="preserve"> PAGEREF _Toc509927526 \h </w:instrText>
         </w:r>
         <w:r>
           <w:rPr>
@@ -1670,7 +1691,7 @@
             <w:noProof/>
             <w:webHidden/>
           </w:rPr>
-          <w:t>7</w:t>
+          <w:t>9</w:t>
         </w:r>
         <w:r>
           <w:rPr>
@@ -1696,7 +1717,7 @@
           <w:lang w:eastAsia="fr-FR"/>
         </w:rPr>
       </w:pPr>
-      <w:hyperlink w:anchor="_Toc508619538" w:history="1">
+      <w:hyperlink w:anchor="_Toc509927527" w:history="1">
         <w:r>
           <w:rPr>
             <w:rStyle w:val="Lienhypertexte"/>
@@ -1740,7 +1761,7 @@
             <w:noProof/>
             <w:webHidden/>
           </w:rPr>
-          <w:instrText xml:space="preserve"> PAGEREF _Toc508619538 \h </w:instrText>
+          <w:instrText xml:space="preserve"> PAGEREF _Toc509927527 \h </w:instrText>
         </w:r>
         <w:r>
           <w:rPr>
@@ -1760,7 +1781,7 @@
             <w:noProof/>
             <w:webHidden/>
           </w:rPr>
-          <w:t>7</w:t>
+          <w:t>9</w:t>
         </w:r>
         <w:r>
           <w:rPr>
@@ -1786,7 +1807,7 @@
           <w:lang w:eastAsia="fr-FR"/>
         </w:rPr>
       </w:pPr>
-      <w:hyperlink w:anchor="_Toc508619539" w:history="1">
+      <w:hyperlink w:anchor="_Toc509927528" w:history="1">
         <w:r>
           <w:rPr>
             <w:rStyle w:val="Lienhypertexte"/>
@@ -1830,7 +1851,7 @@
             <w:noProof/>
             <w:webHidden/>
           </w:rPr>
-          <w:instrText xml:space="preserve"> PAGEREF _Toc508619539 \h </w:instrText>
+          <w:instrText xml:space="preserve"> PAGEREF _Toc509927528 \h </w:instrText>
         </w:r>
         <w:r>
           <w:rPr>
@@ -1850,7 +1871,7 @@
             <w:noProof/>
             <w:webHidden/>
           </w:rPr>
-          <w:t>7</w:t>
+          <w:t>9</w:t>
         </w:r>
         <w:r>
           <w:rPr>
@@ -1874,7 +1895,7 @@
           <w:szCs w:val="22"/>
         </w:rPr>
       </w:pPr>
-      <w:hyperlink w:anchor="_Toc508619540" w:history="1">
+      <w:hyperlink w:anchor="_Toc509927529" w:history="1">
         <w:r>
           <w:rPr>
             <w:rStyle w:val="Lienhypertexte"/>
@@ -1920,7 +1941,7 @@
             <w:noProof/>
             <w:webHidden/>
           </w:rPr>
-          <w:instrText xml:space="preserve"> PAGEREF _Toc508619540 \h </w:instrText>
+          <w:instrText xml:space="preserve"> PAGEREF _Toc509927529 \h </w:instrText>
         </w:r>
         <w:r>
           <w:rPr>
@@ -1940,7 +1961,7 @@
             <w:noProof/>
             <w:webHidden/>
           </w:rPr>
-          <w:t>8</w:t>
+          <w:t>10</w:t>
         </w:r>
         <w:r>
           <w:rPr>
@@ -1964,7 +1985,7 @@
           <w:szCs w:val="22"/>
         </w:rPr>
       </w:pPr>
-      <w:hyperlink w:anchor="_Toc508619541" w:history="1">
+      <w:hyperlink w:anchor="_Toc509927530" w:history="1">
         <w:r>
           <w:rPr>
             <w:rStyle w:val="Lienhypertexte"/>
@@ -2010,7 +2031,7 @@
             <w:noProof/>
             <w:webHidden/>
           </w:rPr>
-          <w:instrText xml:space="preserve"> PAGEREF _Toc508619541 \h </w:instrText>
+          <w:instrText xml:space="preserve"> PAGEREF _Toc509927530 \h </w:instrText>
         </w:r>
         <w:r>
           <w:rPr>
@@ -2030,7 +2051,7 @@
             <w:noProof/>
             <w:webHidden/>
           </w:rPr>
-          <w:t>8</w:t>
+          <w:t>11</w:t>
         </w:r>
         <w:r>
           <w:rPr>
@@ -2054,7 +2075,7 @@
           <w:szCs w:val="22"/>
         </w:rPr>
       </w:pPr>
-      <w:hyperlink w:anchor="_Toc508619542" w:history="1">
+      <w:hyperlink w:anchor="_Toc509927531" w:history="1">
         <w:r>
           <w:rPr>
             <w:rStyle w:val="Lienhypertexte"/>
@@ -2079,7 +2100,7 @@
             <w:rStyle w:val="Lienhypertexte"/>
             <w:noProof/>
           </w:rPr>
-          <w:t>Bilan</w:t>
+          <w:t>Bilan du projet</w:t>
         </w:r>
         <w:r>
           <w:rPr>
@@ -2100,7 +2121,7 @@
             <w:noProof/>
             <w:webHidden/>
           </w:rPr>
-          <w:instrText xml:space="preserve"> PAGEREF _Toc508619542 \h </w:instrText>
+          <w:instrText xml:space="preserve"> PAGEREF _Toc509927531 \h </w:instrText>
         </w:r>
         <w:r>
           <w:rPr>
@@ -2120,7 +2141,7 @@
             <w:noProof/>
             <w:webHidden/>
           </w:rPr>
-          <w:t>8</w:t>
+          <w:t>12</w:t>
         </w:r>
         <w:r>
           <w:rPr>
@@ -2239,7 +2260,7 @@
       <w:pPr>
         <w:pStyle w:val="Titre1"/>
       </w:pPr>
-      <w:bookmarkStart w:id="0" w:name="_Toc508619526"/>
+      <w:bookmarkStart w:id="0" w:name="_Toc509927515"/>
       <w:r>
         <w:lastRenderedPageBreak/>
         <w:t>Objet du document</w:t>
@@ -2271,8 +2292,13 @@
       <w:pPr>
         <w:pStyle w:val="Titre1"/>
       </w:pPr>
-      <w:r>
-        <w:t xml:space="preserve">Problématique </w:t>
+      <w:bookmarkStart w:id="1" w:name="_Toc509927516"/>
+      <w:r>
+        <w:t>Problématique</w:t>
+      </w:r>
+      <w:bookmarkEnd w:id="1"/>
+      <w:r>
+        <w:t xml:space="preserve"> </w:t>
       </w:r>
     </w:p>
     <w:p>
@@ -2408,22 +2434,22 @@
       <w:pPr>
         <w:pStyle w:val="Titre1"/>
       </w:pPr>
-      <w:bookmarkStart w:id="1" w:name="_Toc398187980"/>
-      <w:bookmarkStart w:id="2" w:name="_Hlk508300470"/>
-      <w:bookmarkStart w:id="3" w:name="_Toc508619528"/>
+      <w:bookmarkStart w:id="2" w:name="_Toc398187980"/>
+      <w:bookmarkStart w:id="3" w:name="_Hlk508300470"/>
+      <w:bookmarkStart w:id="4" w:name="_Toc509927517"/>
       <w:r>
         <w:lastRenderedPageBreak/>
         <w:t>Documents applicables</w:t>
       </w:r>
-      <w:bookmarkEnd w:id="1"/>
+      <w:bookmarkEnd w:id="2"/>
       <w:r>
         <w:t xml:space="preserve"> </w:t>
       </w:r>
-      <w:bookmarkEnd w:id="2"/>
+      <w:bookmarkEnd w:id="3"/>
       <w:r>
         <w:t>et de référence</w:t>
       </w:r>
-      <w:bookmarkEnd w:id="3"/>
+      <w:bookmarkEnd w:id="4"/>
     </w:p>
     <w:p>
       <w:pPr>
@@ -2436,11 +2462,11 @@
       <w:pPr>
         <w:pStyle w:val="Titre2"/>
       </w:pPr>
-      <w:bookmarkStart w:id="4" w:name="_Toc508619529"/>
+      <w:bookmarkStart w:id="5" w:name="_Toc509927518"/>
       <w:r>
         <w:t>Documents applicables</w:t>
       </w:r>
-      <w:bookmarkEnd w:id="4"/>
+      <w:bookmarkEnd w:id="5"/>
     </w:p>
     <w:p>
       <w:pPr>
@@ -2458,7 +2484,7 @@
       <w:pPr>
         <w:jc w:val="both"/>
       </w:pPr>
-      <w:bookmarkStart w:id="5" w:name="_Toc398187981"/>
+      <w:bookmarkStart w:id="6" w:name="_Toc398187981"/>
       <w:r>
         <w:t>[CCO]</w:t>
       </w:r>
@@ -2524,11 +2550,11 @@
       <w:pPr>
         <w:pStyle w:val="Titre2"/>
       </w:pPr>
-      <w:bookmarkStart w:id="6" w:name="_Toc508619530"/>
+      <w:bookmarkStart w:id="7" w:name="_Toc509927519"/>
       <w:r>
         <w:t>Documents de référence</w:t>
       </w:r>
-      <w:bookmarkEnd w:id="6"/>
+      <w:bookmarkEnd w:id="7"/>
     </w:p>
     <w:p>
       <w:pPr>
@@ -2797,44 +2823,81 @@
     <w:p>
       <w:pPr>
         <w:jc w:val="both"/>
-      </w:pPr>
-      <w:r>
+        <w:rPr>
+          <w:lang w:val="en-US"/>
+        </w:rPr>
+      </w:pPr>
+      <w:r>
+        <w:rPr>
+          <w:lang w:val="en-US"/>
+        </w:rPr>
         <w:t>[DAWA]</w:t>
       </w:r>
       <w:r>
+        <w:rPr>
+          <w:lang w:val="en-US"/>
+        </w:rPr>
         <w:tab/>
         <w:t>Cours « Data Warehouse »</w:t>
       </w:r>
       <w:r>
+        <w:rPr>
+          <w:lang w:val="en-US"/>
+        </w:rPr>
         <w:tab/>
       </w:r>
       <w:r>
+        <w:rPr>
+          <w:lang w:val="en-US"/>
+        </w:rPr>
         <w:tab/>
       </w:r>
       <w:r>
+        <w:rPr>
+          <w:lang w:val="en-US"/>
+        </w:rPr>
         <w:tab/>
       </w:r>
       <w:r>
+        <w:rPr>
+          <w:lang w:val="en-US"/>
+        </w:rPr>
         <w:tab/>
       </w:r>
       <w:r>
+        <w:rPr>
+          <w:lang w:val="en-US"/>
+        </w:rPr>
         <w:tab/>
       </w:r>
       <w:r>
+        <w:rPr>
+          <w:lang w:val="en-US"/>
+        </w:rPr>
         <w:tab/>
       </w:r>
       <w:r>
+        <w:rPr>
+          <w:lang w:val="en-US"/>
+        </w:rPr>
         <w:tab/>
       </w:r>
       <w:r>
+        <w:rPr>
+          <w:lang w:val="en-US"/>
+        </w:rPr>
         <w:tab/>
       </w:r>
       <w:r>
+        <w:rPr>
+          <w:lang w:val="en-US"/>
+        </w:rPr>
         <w:tab/>
       </w:r>
       <w:r>
         <w:rPr>
           <w:i/>
+          <w:lang w:val="en-US"/>
         </w:rPr>
         <w:t>G. Hubert</w:t>
       </w:r>
@@ -2842,48 +2905,69 @@
     <w:p>
       <w:pPr>
         <w:jc w:val="both"/>
-      </w:pPr>
-    </w:p>
-    <w:p>
-      <w:pPr>
-        <w:jc w:val="both"/>
-      </w:pPr>
-    </w:p>
-    <w:p>
-      <w:pPr>
-        <w:jc w:val="both"/>
-      </w:pPr>
-    </w:p>
-    <w:p>
-      <w:pPr>
-        <w:jc w:val="both"/>
-      </w:pPr>
-    </w:p>
-    <w:p>
-      <w:pPr>
-        <w:jc w:val="both"/>
-      </w:pPr>
-    </w:p>
-    <w:p>
-      <w:pPr>
-        <w:jc w:val="both"/>
-      </w:pPr>
-    </w:p>
-    <w:p>
-      <w:pPr>
-        <w:jc w:val="both"/>
+        <w:rPr>
+          <w:lang w:val="en-US"/>
+        </w:rPr>
+      </w:pPr>
+    </w:p>
+    <w:p>
+      <w:pPr>
+        <w:jc w:val="both"/>
+        <w:rPr>
+          <w:lang w:val="en-US"/>
+        </w:rPr>
+      </w:pPr>
+    </w:p>
+    <w:p>
+      <w:pPr>
+        <w:jc w:val="both"/>
+        <w:rPr>
+          <w:lang w:val="en-US"/>
+        </w:rPr>
+      </w:pPr>
+    </w:p>
+    <w:p>
+      <w:pPr>
+        <w:jc w:val="both"/>
+        <w:rPr>
+          <w:lang w:val="en-US"/>
+        </w:rPr>
+      </w:pPr>
+    </w:p>
+    <w:p>
+      <w:pPr>
+        <w:jc w:val="both"/>
+        <w:rPr>
+          <w:lang w:val="en-US"/>
+        </w:rPr>
+      </w:pPr>
+    </w:p>
+    <w:p>
+      <w:pPr>
+        <w:jc w:val="both"/>
+        <w:rPr>
+          <w:lang w:val="en-US"/>
+        </w:rPr>
+      </w:pPr>
+    </w:p>
+    <w:p>
+      <w:pPr>
+        <w:jc w:val="both"/>
+        <w:rPr>
+          <w:lang w:val="en-US"/>
+        </w:rPr>
       </w:pPr>
     </w:p>
     <w:p>
       <w:pPr>
         <w:pStyle w:val="Titre2"/>
       </w:pPr>
-      <w:bookmarkStart w:id="7" w:name="_Toc508619531"/>
+      <w:bookmarkStart w:id="8" w:name="_Toc509927520"/>
       <w:r>
         <w:lastRenderedPageBreak/>
         <w:t>Terminologie</w:t>
       </w:r>
-      <w:bookmarkEnd w:id="7"/>
+      <w:bookmarkEnd w:id="8"/>
     </w:p>
     <w:p>
       <w:pPr>
@@ -2901,23 +2985,15 @@
         <w:rPr>
           <w:i/>
         </w:rPr>
-        <w:t xml:space="preserve">Web </w:t>
-      </w:r>
-      <w:proofErr w:type="spellStart"/>
+        <w:t>Web Crawling</w:t>
+      </w:r>
+      <w:r>
+        <w:t> </w:t>
+      </w:r>
       <w:r>
         <w:rPr>
           <w:i/>
         </w:rPr>
-        <w:t>Crawling</w:t>
-      </w:r>
-      <w:proofErr w:type="spellEnd"/>
-      <w:r>
-        <w:t> </w:t>
-      </w:r>
-      <w:r>
-        <w:rPr>
-          <w:i/>
-        </w:rPr>
         <w:t xml:space="preserve">: </w:t>
       </w:r>
       <w:r>
@@ -3046,22 +3122,22 @@
       <w:pPr>
         <w:pStyle w:val="Titre1"/>
       </w:pPr>
-      <w:bookmarkStart w:id="8" w:name="_Toc508619532"/>
+      <w:bookmarkStart w:id="9" w:name="_Toc509927521"/>
       <w:r>
         <w:lastRenderedPageBreak/>
         <w:t>Organisation de travail</w:t>
       </w:r>
-      <w:bookmarkEnd w:id="8"/>
+      <w:bookmarkEnd w:id="9"/>
     </w:p>
     <w:p>
       <w:pPr>
         <w:pStyle w:val="Titre2"/>
       </w:pPr>
-      <w:bookmarkStart w:id="9" w:name="_Toc508619533"/>
+      <w:bookmarkStart w:id="10" w:name="_Toc509927522"/>
       <w:r>
         <w:t>Répartition des rôles</w:t>
       </w:r>
-      <w:bookmarkEnd w:id="9"/>
+      <w:bookmarkEnd w:id="10"/>
       <w:r>
         <w:t xml:space="preserve"> </w:t>
       </w:r>
@@ -3183,12 +3259,21 @@
                 <w:color w:val="FFFFFF"/>
               </w:rPr>
             </w:pPr>
+            <w:proofErr w:type="spellStart"/>
             <w:r>
               <w:rPr>
                 <w:b/>
                 <w:color w:val="FFFFFF"/>
               </w:rPr>
-              <w:t>Serigne DIAW</w:t>
+              <w:t>Serigne</w:t>
+            </w:r>
+            <w:proofErr w:type="spellEnd"/>
+            <w:r>
+              <w:rPr>
+                <w:b/>
+                <w:color w:val="FFFFFF"/>
+              </w:rPr>
+              <w:t xml:space="preserve"> DIAW</w:t>
             </w:r>
           </w:p>
         </w:tc>
@@ -3330,12 +3415,21 @@
                 <w:color w:val="FFFFFF"/>
               </w:rPr>
             </w:pPr>
+            <w:proofErr w:type="spellStart"/>
             <w:r>
               <w:rPr>
                 <w:b/>
                 <w:color w:val="FFFFFF"/>
               </w:rPr>
-              <w:t xml:space="preserve">Elhadji </w:t>
+              <w:t>Elhadji</w:t>
+            </w:r>
+            <w:proofErr w:type="spellEnd"/>
+            <w:r>
+              <w:rPr>
+                <w:b/>
+                <w:color w:val="FFFFFF"/>
+              </w:rPr>
+              <w:t xml:space="preserve"> </w:t>
             </w:r>
             <w:proofErr w:type="spellStart"/>
             <w:r>
@@ -3399,11 +3493,11 @@
       <w:pPr>
         <w:pStyle w:val="Titre2"/>
       </w:pPr>
-      <w:bookmarkStart w:id="10" w:name="_Toc508619534"/>
+      <w:bookmarkStart w:id="11" w:name="_Toc509927523"/>
       <w:r>
         <w:t>Organisation et répartition des tâches</w:t>
       </w:r>
-      <w:bookmarkEnd w:id="10"/>
+      <w:bookmarkEnd w:id="11"/>
       <w:r>
         <w:t xml:space="preserve"> </w:t>
       </w:r>
@@ -3523,10 +3617,18 @@
         <w:t xml:space="preserve">Afin de suivre l’avancement de notre travail et de partager les documents de notre projet, nous avons utilisé </w:t>
       </w:r>
       <w:r>
-        <w:t xml:space="preserve">des outils de gestion de projet en ligne : Trello et </w:t>
+        <w:t xml:space="preserve">des outils de gestion de projet en ligne : </w:t>
       </w:r>
       <w:proofErr w:type="spellStart"/>
       <w:r>
+        <w:t>Trello</w:t>
+      </w:r>
+      <w:proofErr w:type="spellEnd"/>
+      <w:r>
+        <w:t xml:space="preserve"> et </w:t>
+      </w:r>
+      <w:proofErr w:type="spellStart"/>
+      <w:r>
         <w:t>Github</w:t>
       </w:r>
       <w:proofErr w:type="spellEnd"/>
@@ -3603,24 +3705,20 @@
           <w:lang w:eastAsia="fr-FR"/>
         </w:rPr>
       </w:pPr>
-    </w:p>
-    <w:p>
-      <w:pPr>
-        <w:rPr>
-          <w:lang w:eastAsia="fr-FR"/>
-        </w:rPr>
-      </w:pPr>
+      <w:bookmarkStart w:id="12" w:name="_GoBack"/>
+      <w:bookmarkEnd w:id="12"/>
     </w:p>
     <w:p>
       <w:pPr>
         <w:pStyle w:val="Titre1"/>
       </w:pPr>
-      <w:bookmarkStart w:id="11" w:name="_Toc508619535"/>
-      <w:bookmarkEnd w:id="5"/>
-      <w:r>
+      <w:bookmarkStart w:id="13" w:name="_Toc509927524"/>
+      <w:bookmarkEnd w:id="6"/>
+      <w:r>
+        <w:lastRenderedPageBreak/>
         <w:t>Processus de développement</w:t>
       </w:r>
-      <w:bookmarkEnd w:id="11"/>
+      <w:bookmarkEnd w:id="13"/>
     </w:p>
     <w:p>
       <w:pPr>
@@ -3709,46 +3807,164 @@
       <w:pPr>
         <w:pStyle w:val="Titre2"/>
       </w:pPr>
-      <w:bookmarkStart w:id="12" w:name="_Toc508619536"/>
+      <w:bookmarkStart w:id="14" w:name="_Toc509927525"/>
       <w:r>
         <w:t>Recherche d’informations et Collecte des données</w:t>
       </w:r>
-      <w:bookmarkEnd w:id="12"/>
-    </w:p>
-    <w:p>
-      <w:pPr>
+      <w:bookmarkEnd w:id="14"/>
+    </w:p>
+    <w:p>
+      <w:pPr>
+        <w:jc w:val="both"/>
+        <w:rPr>
+          <w:lang w:eastAsia="fr-FR"/>
+        </w:rPr>
+      </w:pPr>
+      <w:r>
+        <w:rPr>
+          <w:lang w:eastAsia="fr-FR"/>
+        </w:rPr>
+        <w:t>Dans le cadre de ce projet, nous devons rechercher des informations sur le e-commerce et son évolution.</w:t>
+      </w:r>
+    </w:p>
+    <w:p>
+      <w:pPr>
+        <w:jc w:val="both"/>
+        <w:rPr>
+          <w:lang w:eastAsia="fr-FR"/>
+        </w:rPr>
+      </w:pPr>
+      <w:r>
+        <w:rPr>
+          <w:lang w:eastAsia="fr-FR"/>
+        </w:rPr>
+        <w:t>Afin de définir le périmètre du projet, nous avons choisis d’extraire les informations utiles à notre projet d’une unique source.</w:t>
+      </w:r>
+    </w:p>
+    <w:p>
+      <w:pPr>
+        <w:jc w:val="both"/>
+      </w:pPr>
+      <w:r>
+        <w:t>N</w:t>
+      </w:r>
+      <w:r>
+        <w:t>ous avons</w:t>
+      </w:r>
+      <w:r>
+        <w:t xml:space="preserve"> ainsi</w:t>
+      </w:r>
+      <w:r>
+        <w:t xml:space="preserve"> </w:t>
+      </w:r>
+      <w:r>
+        <w:t>décidé d’extraire les informations à partir du</w:t>
+      </w:r>
+      <w:r>
+        <w:t xml:space="preserve"> site du Journal Du Net (JDN) </w:t>
+      </w:r>
+      <w:hyperlink r:id="rId8" w:history="1">
+        <w:r>
+          <w:t>https://www.journaldunet.com/</w:t>
+        </w:r>
+      </w:hyperlink>
+      <w:r>
+        <w:t xml:space="preserve"> . </w:t>
+      </w:r>
+    </w:p>
+    <w:p>
+      <w:pPr>
+        <w:jc w:val="both"/>
+      </w:pPr>
+      <w:r>
+        <w:t>Nou</w:t>
+      </w:r>
+      <w:r>
+        <w:t xml:space="preserve">s avons </w:t>
+      </w:r>
+      <w:r>
+        <w:t xml:space="preserve">ensuite </w:t>
+      </w:r>
+      <w:r>
+        <w:t>cherché la rubrique concernant le e-commerce </w:t>
+      </w:r>
+      <w:r>
+        <w:t>accessible via le lien :</w:t>
+      </w:r>
+      <w:r>
+        <w:t xml:space="preserve"> </w:t>
+      </w:r>
+      <w:hyperlink r:id="rId9" w:history="1">
+        <w:r>
+          <w:t>https://www.journaldunet.com/ebusiness/commerce/list</w:t>
+        </w:r>
+      </w:hyperlink>
+      <w:r>
+        <w:t xml:space="preserve"> .</w:t>
+      </w:r>
+    </w:p>
+    <w:p>
+      <w:pPr>
+        <w:jc w:val="both"/>
+      </w:pPr>
+      <w:r>
+        <w:t xml:space="preserve">Nous avons définis notre équation de recherche de la forme suivante : </w:t>
+      </w:r>
+      <w:proofErr w:type="spellStart"/>
+      <w:r>
+        <w:t>journaldunet</w:t>
+      </w:r>
+      <w:proofErr w:type="spellEnd"/>
+      <w:r>
+        <w:t xml:space="preserve"> </w:t>
+      </w:r>
+      <w:r>
+        <w:t xml:space="preserve">+ </w:t>
+      </w:r>
+      <w:proofErr w:type="spellStart"/>
+      <w:r>
+        <w:t>ebusiness</w:t>
+      </w:r>
+      <w:proofErr w:type="spellEnd"/>
+      <w:r>
+        <w:t xml:space="preserve"> + </w:t>
+      </w:r>
+      <w:r>
+        <w:t>commerce</w:t>
+      </w:r>
+      <w:r>
+        <w:t>.</w:t>
+      </w:r>
+    </w:p>
+    <w:p>
+      <w:pPr>
+        <w:jc w:val="both"/>
+      </w:pPr>
+      <w:r>
+        <w:t xml:space="preserve">Cette rubrique relate des articles d’actualités concernant le e-commerce, depuis l’année 2006. </w:t>
+      </w:r>
+      <w:r>
+        <w:t xml:space="preserve">Pour chaque année, les articles sont triés par mois. </w:t>
+      </w:r>
+    </w:p>
+    <w:p>
+      <w:pPr>
+        <w:jc w:val="both"/>
         <w:rPr>
           <w:b/>
-          <w:lang w:eastAsia="fr-FR"/>
-        </w:rPr>
-      </w:pPr>
-    </w:p>
-    <w:p>
-      <w:pPr>
-        <w:jc w:val="both"/>
-        <w:rPr>
-          <w:lang w:eastAsia="fr-FR"/>
-        </w:rPr>
-      </w:pPr>
-      <w:r>
-        <w:rPr>
-          <w:lang w:eastAsia="fr-FR"/>
-        </w:rPr>
-        <w:t>Dans le cadre de ce projet, nous devons rechercher des informations sur le e-commerce et son évolution.</w:t>
-      </w:r>
-    </w:p>
-    <w:p>
-      <w:pPr>
-        <w:jc w:val="both"/>
-        <w:rPr>
-          <w:lang w:eastAsia="fr-FR"/>
-        </w:rPr>
-      </w:pPr>
-      <w:r>
-        <w:rPr>
-          <w:lang w:eastAsia="fr-FR"/>
-        </w:rPr>
-        <w:t>Afin de définir le périmètre du projet, nous avons choisis d’extraire les informations utiles à notre projet d’une unique source.</w:t>
+        </w:rPr>
+      </w:pPr>
+      <w:r>
+        <w:rPr>
+          <w:b/>
+        </w:rPr>
+        <w:t xml:space="preserve">Web </w:t>
+      </w:r>
+      <w:r>
+        <w:rPr>
+          <w:b/>
+        </w:rPr>
+        <w:t>Crawling</w:t>
       </w:r>
     </w:p>
     <w:p>
@@ -3759,246 +3975,360 @@
         <w:t>N</w:t>
       </w:r>
       <w:r>
-        <w:t>ous avons</w:t>
-      </w:r>
-      <w:r>
-        <w:t xml:space="preserve"> ainsi</w:t>
+        <w:t>ous avons utilisé Scrapy,</w:t>
       </w:r>
       <w:r>
         <w:t xml:space="preserve"> </w:t>
       </w:r>
       <w:r>
-        <w:t>décidé d’extraire les informations à partir du</w:t>
-      </w:r>
-      <w:r>
-        <w:t xml:space="preserve"> site du Journal Du Net (JDN) </w:t>
-      </w:r>
-      <w:hyperlink r:id="rId8" w:history="1">
-        <w:r>
-          <w:t>https://www.journaldunet.com/</w:t>
-        </w:r>
-      </w:hyperlink>
-      <w:r>
-        <w:t xml:space="preserve"> . </w:t>
-      </w:r>
-    </w:p>
-    <w:p>
-      <w:pPr>
-        <w:jc w:val="both"/>
-      </w:pPr>
-      <w:r>
-        <w:t>Nou</w:t>
-      </w:r>
-      <w:r>
-        <w:t xml:space="preserve">s avons </w:t>
-      </w:r>
-      <w:r>
-        <w:t xml:space="preserve">ensuite </w:t>
-      </w:r>
-      <w:r>
-        <w:t>cherché la rubrique concernant le e-commerce </w:t>
-      </w:r>
-      <w:r>
-        <w:t>accessible via le lien :</w:t>
-      </w:r>
-      <w:r>
-        <w:t xml:space="preserve"> </w:t>
-      </w:r>
-      <w:hyperlink r:id="rId9" w:history="1">
-        <w:r>
-          <w:t>https://www.journaldunet.com/ebusiness/commerce/list</w:t>
-        </w:r>
-      </w:hyperlink>
-      <w:r>
-        <w:t xml:space="preserve"> .</w:t>
-      </w:r>
-    </w:p>
-    <w:p>
-      <w:pPr>
-        <w:jc w:val="both"/>
-      </w:pPr>
-      <w:r>
-        <w:t xml:space="preserve">Nous avons définis notre équation de recherche de la forme suivante : </w:t>
-      </w:r>
-      <w:proofErr w:type="spellStart"/>
-      <w:r>
-        <w:t>journaldunet</w:t>
-      </w:r>
-      <w:proofErr w:type="spellEnd"/>
-      <w:r>
-        <w:t xml:space="preserve"> </w:t>
-      </w:r>
-      <w:r>
-        <w:t xml:space="preserve">+ </w:t>
-      </w:r>
-      <w:proofErr w:type="spellStart"/>
-      <w:r>
-        <w:t>ebusiness</w:t>
-      </w:r>
-      <w:proofErr w:type="spellEnd"/>
-      <w:r>
-        <w:t xml:space="preserve"> + </w:t>
-      </w:r>
-      <w:r>
-        <w:t>commerce</w:t>
-      </w:r>
-      <w:r>
+        <w:t xml:space="preserve">qui </w:t>
+      </w:r>
+      <w:r>
+        <w:t xml:space="preserve">est un </w:t>
+      </w:r>
+      <w:r>
+        <w:t>Framework</w:t>
+      </w:r>
+      <w:r>
+        <w:t xml:space="preserve"> d'application</w:t>
+      </w:r>
+      <w:r>
+        <w:t xml:space="preserve"> open source</w:t>
+      </w:r>
+      <w:r>
+        <w:t xml:space="preserve"> permettant d'explorer des sites Web et d'extraire des données structurées qui peuvent être utilisées pour un large éventail d'applications utiles, telles que l'exploration de données, le traitement de l'infor</w:t>
+      </w:r>
+      <w:r>
+        <w:t>mation.</w:t>
+      </w:r>
+    </w:p>
+    <w:p>
+      <w:pPr>
+        <w:jc w:val="both"/>
+      </w:pPr>
+      <w:r>
+        <w:t>Ce qui nous a permis  d’extraire nos articles concernant l’e-commerce à l’ère du digital</w:t>
+      </w:r>
+      <w:r>
+        <w:t xml:space="preserve">. </w:t>
+      </w:r>
+      <w:r>
+        <w:t>On a récupéré au total 2759 articles.</w:t>
+      </w:r>
+    </w:p>
+    <w:p>
+      <w:pPr>
+        <w:jc w:val="both"/>
+      </w:pPr>
+      <w:r>
+        <w:t>Pour chaque article on a récupéré</w:t>
+      </w:r>
+      <w:r>
+        <w:t xml:space="preserve"> les éléments nécessaires à notre analyse par la suite. C’est-à-dire par exemple : le titre, l’auteur, l’introduction, le contenu de l’article, ses tags et sa date.</w:t>
+      </w:r>
+    </w:p>
+    <w:p>
+      <w:pPr>
+        <w:jc w:val="both"/>
+      </w:pPr>
+      <w:r>
+        <w:t xml:space="preserve">Après avoir constitué notre corpus cible, nous avons procédé </w:t>
+      </w:r>
+      <w:r>
+        <w:t>au nettoyage des textes.</w:t>
+      </w:r>
+    </w:p>
+    <w:p>
+      <w:pPr>
+        <w:jc w:val="both"/>
+      </w:pPr>
+    </w:p>
+    <w:p>
+      <w:pPr>
+        <w:pStyle w:val="Titre2"/>
+      </w:pPr>
+      <w:bookmarkStart w:id="15" w:name="_Toc509927526"/>
+      <w:r>
+        <w:t>Préparation des données</w:t>
+      </w:r>
+      <w:bookmarkEnd w:id="15"/>
+    </w:p>
+    <w:p>
+      <w:pPr>
+        <w:rPr>
+          <w:lang w:eastAsia="fr-FR"/>
+        </w:rPr>
+      </w:pPr>
+      <w:r>
+        <w:rPr>
+          <w:lang w:eastAsia="fr-FR"/>
+        </w:rPr>
+        <w:t>Avant d’insérer les données</w:t>
+      </w:r>
+      <w:r>
+        <w:rPr>
+          <w:lang w:eastAsia="fr-FR"/>
+        </w:rPr>
+        <w:t xml:space="preserve"> dans la base, il est nécessaire d’effectuer un traitement  sur les données textuelles. En ce sens  nous avons créé un alg</w:t>
+      </w:r>
+      <w:r>
+        <w:rPr>
+          <w:lang w:eastAsia="fr-FR"/>
+        </w:rPr>
+        <w:t>orithme qui effectue cette tâche.</w:t>
+      </w:r>
+    </w:p>
+    <w:p>
+      <w:pPr>
+        <w:rPr>
+          <w:lang w:eastAsia="fr-FR"/>
+        </w:rPr>
+      </w:pPr>
+      <w:r>
+        <w:rPr>
+          <w:lang w:eastAsia="fr-FR"/>
+        </w:rPr>
+        <w:lastRenderedPageBreak/>
+        <w:t>Les principaux objectifs sont :</w:t>
+      </w:r>
+    </w:p>
+    <w:p>
+      <w:pPr>
+        <w:rPr>
+          <w:lang w:eastAsia="fr-FR"/>
+        </w:rPr>
+      </w:pPr>
+      <w:r>
+        <w:rPr>
+          <w:lang w:eastAsia="fr-FR"/>
+        </w:rPr>
+        <w:t>-Enlever les caractères spéciaux dans les contenus textuels</w:t>
+      </w:r>
+    </w:p>
+    <w:p>
+      <w:pPr>
+        <w:rPr>
+          <w:lang w:eastAsia="fr-FR"/>
+        </w:rPr>
+      </w:pPr>
+      <w:r>
+        <w:rPr>
+          <w:lang w:eastAsia="fr-FR"/>
+        </w:rPr>
+        <w:t xml:space="preserve">-Ne - Conserver que le texte </w:t>
+      </w:r>
+    </w:p>
+    <w:p>
+      <w:pPr>
+        <w:rPr>
+          <w:lang w:eastAsia="fr-FR"/>
+        </w:rPr>
+      </w:pPr>
+      <w:r>
+        <w:rPr>
+          <w:lang w:eastAsia="fr-FR"/>
+        </w:rPr>
+        <w:t>-Remplacer les articles n</w:t>
+      </w:r>
+      <w:r>
+        <w:rPr>
+          <w:lang w:eastAsia="fr-FR"/>
+        </w:rPr>
+        <w:t>’ayant pas de contenu par « NAN »</w:t>
+      </w:r>
+    </w:p>
+    <w:p>
+      <w:pPr>
+        <w:rPr>
+          <w:lang w:eastAsia="fr-FR"/>
+        </w:rPr>
+      </w:pPr>
+      <w:r>
+        <w:rPr>
+          <w:lang w:eastAsia="fr-FR"/>
+        </w:rPr>
+        <w:t>Ce nettoyage a été effectué sur l’introduction des contenus textuels et sur les noms des éditeurs de chaque article avant d’être insérer dans la base donnée</w:t>
+      </w:r>
+      <w:r>
+        <w:rPr>
+          <w:lang w:eastAsia="fr-FR"/>
+        </w:rPr>
         <w:t>.</w:t>
       </w:r>
-      <w:bookmarkStart w:id="13" w:name="_GoBack"/>
-      <w:bookmarkEnd w:id="13"/>
-    </w:p>
-    <w:p>
-      <w:pPr>
-        <w:jc w:val="both"/>
-      </w:pPr>
-      <w:r>
-        <w:t xml:space="preserve">Cette rubrique relate des articles d’actualités concernant le e-commerce, depuis l’année 2006. </w:t>
-      </w:r>
-      <w:r>
-        <w:t xml:space="preserve">Pour chaque année, les articles sont triés par mois. </w:t>
-      </w:r>
-    </w:p>
-    <w:p>
-      <w:pPr>
-        <w:jc w:val="both"/>
-        <w:rPr>
-          <w:b/>
-        </w:rPr>
-      </w:pPr>
-      <w:r>
-        <w:rPr>
-          <w:b/>
-        </w:rPr>
-        <w:t xml:space="preserve">Web </w:t>
-      </w:r>
-      <w:proofErr w:type="spellStart"/>
-      <w:r>
-        <w:rPr>
-          <w:b/>
-        </w:rPr>
-        <w:t>Crawling</w:t>
-      </w:r>
-      <w:proofErr w:type="spellEnd"/>
-    </w:p>
-    <w:p>
-      <w:pPr>
-        <w:jc w:val="both"/>
-      </w:pPr>
-      <w:r>
-        <w:t xml:space="preserve">A partir de cette source, nous avons utilisé </w:t>
-      </w:r>
-      <w:proofErr w:type="spellStart"/>
-      <w:r>
-        <w:t>Scrapy</w:t>
-      </w:r>
-      <w:proofErr w:type="spellEnd"/>
-      <w:r>
-        <w:t xml:space="preserve">, un </w:t>
-      </w:r>
-      <w:proofErr w:type="spellStart"/>
-      <w:r>
-        <w:t>framework</w:t>
-      </w:r>
-      <w:proofErr w:type="spellEnd"/>
-      <w:r>
-        <w:t xml:space="preserve"> open source pour extraire les données dont nous avons besoin du site Web.</w:t>
-      </w:r>
-    </w:p>
-    <w:p>
-      <w:pPr>
-        <w:jc w:val="both"/>
-      </w:pPr>
-      <w:r>
-        <w:t xml:space="preserve">Nous avons ainsi extrait les articles de cette rubrique. </w:t>
-      </w:r>
-    </w:p>
-    <w:p>
-      <w:pPr>
-        <w:jc w:val="both"/>
-      </w:pPr>
-      <w:r>
-        <w:t>Nous avons extrait ces articles en récupérant les éléments nécessaires à notre analyse par la suite. C’est-à-dire par exemple : le titre, l’auteur, l’introduction, le contenu de l’article, ses tags et sa date.</w:t>
-      </w:r>
-    </w:p>
-    <w:p>
-      <w:pPr>
-        <w:jc w:val="both"/>
-      </w:pPr>
-      <w:r>
-        <w:t xml:space="preserve">Après avoir constitué notre corpus cible, nous avons procédé </w:t>
-      </w:r>
-      <w:r>
-        <w:t>au nettoyage des textes.</w:t>
+    </w:p>
+    <w:p>
+      <w:pPr>
+        <w:rPr>
+          <w:lang w:eastAsia="fr-FR"/>
+        </w:rPr>
+      </w:pPr>
+      <w:r>
+        <w:rPr>
+          <w:lang w:eastAsia="fr-FR"/>
+        </w:rPr>
+        <w:t>Cependant pour obtenir les mots clés un filtrage supplémentaire plus complexe a été effectué</w:t>
+      </w:r>
+      <w:r>
+        <w:rPr>
+          <w:lang w:eastAsia="fr-FR"/>
+        </w:rPr>
+        <w:t>, qui intervient à la suite de notre premier algorithme de filtrage. Les principaux objectifs de cet algorithme sont les suivantes :</w:t>
+      </w:r>
+    </w:p>
+    <w:p>
+      <w:pPr>
+        <w:rPr>
+          <w:lang w:eastAsia="fr-FR"/>
+        </w:rPr>
+      </w:pPr>
+      <w:r>
+        <w:rPr>
+          <w:lang w:eastAsia="fr-FR"/>
+        </w:rPr>
+        <w:t>-Enlever les mots ayant une taille inferieur a 3 lettres.</w:t>
+      </w:r>
+    </w:p>
+    <w:p>
+      <w:pPr>
+        <w:rPr>
+          <w:lang w:eastAsia="fr-FR"/>
+        </w:rPr>
+      </w:pPr>
+      <w:r>
+        <w:rPr>
+          <w:lang w:eastAsia="fr-FR"/>
+        </w:rPr>
+        <w:t>-Prédire les entités nommées (c.-à-d. si le mot est un nom, un adjectif, nom commun etc…) pour chaque mot dans l’introduction d’un article.</w:t>
+      </w:r>
+    </w:p>
+    <w:p>
+      <w:pPr>
+        <w:rPr>
+          <w:lang w:eastAsia="fr-FR"/>
+        </w:rPr>
+      </w:pPr>
+      <w:r>
+        <w:rPr>
+          <w:lang w:eastAsia="fr-FR"/>
+        </w:rPr>
+        <w:t>-</w:t>
+      </w:r>
+      <w:r>
+        <w:rPr>
+          <w:lang w:eastAsia="fr-FR"/>
+        </w:rPr>
+        <w:t xml:space="preserve">Retenir les mots ayant les </w:t>
+      </w:r>
+      <w:r>
+        <w:rPr>
+          <w:lang w:eastAsia="fr-FR"/>
+        </w:rPr>
+        <w:t>entité</w:t>
+      </w:r>
+      <w:r>
+        <w:rPr>
+          <w:lang w:eastAsia="fr-FR"/>
+        </w:rPr>
+        <w:t>s</w:t>
+      </w:r>
+      <w:r>
+        <w:rPr>
+          <w:lang w:eastAsia="fr-FR"/>
+        </w:rPr>
+        <w:t xml:space="preserve"> nomm</w:t>
+      </w:r>
+      <w:r>
+        <w:rPr>
+          <w:lang w:eastAsia="fr-FR"/>
+        </w:rPr>
+        <w:t>ées suivantes (Nom commun, Nom ou Nom Propre)</w:t>
+      </w:r>
+    </w:p>
+    <w:p>
+      <w:pPr>
+        <w:rPr>
+          <w:lang w:eastAsia="fr-FR"/>
+        </w:rPr>
+      </w:pPr>
+      <w:r>
+        <w:rPr>
+          <w:lang w:eastAsia="fr-FR"/>
+        </w:rPr>
+        <w:t xml:space="preserve">- Enfin retenir comme mot clé l’association des deux </w:t>
+      </w:r>
+      <w:r>
+        <w:rPr>
+          <w:lang w:eastAsia="fr-FR"/>
+        </w:rPr>
+        <w:t xml:space="preserve">mots </w:t>
+      </w:r>
+      <w:r>
+        <w:rPr>
+          <w:lang w:eastAsia="fr-FR"/>
+        </w:rPr>
+        <w:t>ayant le plus de fréquence dans l’</w:t>
+      </w:r>
+      <w:r>
+        <w:rPr>
+          <w:lang w:eastAsia="fr-FR"/>
+        </w:rPr>
+        <w:t>introduction.</w:t>
+      </w:r>
+    </w:p>
+    <w:p>
+      <w:pPr>
+        <w:rPr>
+          <w:lang w:eastAsia="fr-FR"/>
+        </w:rPr>
+      </w:pPr>
+      <w:r>
+        <w:rPr>
+          <w:lang w:eastAsia="fr-FR"/>
+        </w:rPr>
+        <w:t>Ainsi, cet algorithme nous permet après un filtrage très élaborer</w:t>
+      </w:r>
+      <w:r>
+        <w:rPr>
+          <w:lang w:eastAsia="fr-FR"/>
+        </w:rPr>
+        <w:t xml:space="preserve">, </w:t>
+      </w:r>
+      <w:r>
+        <w:rPr>
+          <w:lang w:eastAsia="fr-FR"/>
+        </w:rPr>
+        <w:t xml:space="preserve"> d’avoir nos mots clés pour chaque article prés à être insérer dans la base</w:t>
+      </w:r>
+      <w:r>
+        <w:rPr>
+          <w:lang w:eastAsia="fr-FR"/>
+        </w:rPr>
+        <w:t xml:space="preserve"> de données</w:t>
+      </w:r>
+      <w:r>
+        <w:rPr>
+          <w:lang w:eastAsia="fr-FR"/>
+        </w:rPr>
+        <w:t>.</w:t>
+      </w:r>
+    </w:p>
+    <w:p>
+      <w:pPr>
+        <w:jc w:val="both"/>
+      </w:pPr>
+      <w:r>
+        <w:t>Puis nous avons structuré les informations afin de construire la base de données.</w:t>
       </w:r>
     </w:p>
     <w:p>
       <w:pPr>
         <w:pStyle w:val="Titre2"/>
       </w:pPr>
-      <w:bookmarkStart w:id="14" w:name="_Toc508619537"/>
-      <w:r>
-        <w:t>Préparation des données</w:t>
-      </w:r>
-      <w:bookmarkEnd w:id="14"/>
-    </w:p>
-    <w:p>
-      <w:pPr>
-        <w:rPr>
-          <w:lang w:eastAsia="fr-FR"/>
-        </w:rPr>
-      </w:pPr>
-      <w:r>
-        <w:rPr>
-          <w:lang w:eastAsia="fr-FR"/>
-        </w:rPr>
-        <w:t xml:space="preserve">Cad Nettoyage des données </w:t>
-      </w:r>
-    </w:p>
-    <w:p>
-      <w:pPr>
-        <w:rPr>
-          <w:lang w:eastAsia="fr-FR"/>
-        </w:rPr>
-      </w:pPr>
-      <w:r>
-        <w:rPr>
-          <w:lang w:eastAsia="fr-FR"/>
-        </w:rPr>
-        <w:t>Préciser les conventions de nettoyage et de filtrage utilisées.</w:t>
-      </w:r>
-    </w:p>
-    <w:p>
-      <w:pPr>
-        <w:rPr>
-          <w:lang w:eastAsia="fr-FR"/>
-        </w:rPr>
-      </w:pPr>
-    </w:p>
-    <w:p>
-      <w:pPr>
-        <w:rPr>
-          <w:lang w:eastAsia="fr-FR"/>
-        </w:rPr>
-      </w:pPr>
-    </w:p>
-    <w:p>
-      <w:pPr>
-        <w:jc w:val="both"/>
-      </w:pPr>
-      <w:r>
-        <w:t>Puis nous avons structuré les informations afin de construire la base de données.</w:t>
-      </w:r>
-    </w:p>
-    <w:p>
-      <w:pPr>
-        <w:pStyle w:val="Titre2"/>
-      </w:pPr>
-      <w:bookmarkStart w:id="15" w:name="_Toc508619538"/>
+      <w:bookmarkStart w:id="16" w:name="_Toc509927527"/>
       <w:r>
         <w:t>Valorisation des données</w:t>
       </w:r>
-      <w:bookmarkEnd w:id="15"/>
+      <w:bookmarkEnd w:id="16"/>
     </w:p>
     <w:p>
       <w:pPr>
@@ -4104,11 +4434,11 @@
       <w:pPr>
         <w:pStyle w:val="Titre2"/>
       </w:pPr>
-      <w:bookmarkStart w:id="16" w:name="_Toc508619539"/>
+      <w:bookmarkStart w:id="17" w:name="_Toc509927528"/>
       <w:r>
         <w:t>Visualisation des données</w:t>
       </w:r>
-      <w:bookmarkEnd w:id="16"/>
+      <w:bookmarkEnd w:id="17"/>
     </w:p>
     <w:p>
       <w:pPr>
@@ -4125,859 +4455,303 @@
     </w:p>
     <w:p>
       <w:pPr>
-        <w:rPr>
-          <w:lang w:eastAsia="fr-FR"/>
-        </w:rPr>
-      </w:pPr>
-    </w:p>
-    <w:p>
-      <w:pPr>
-        <w:rPr>
-          <w:lang w:eastAsia="fr-FR"/>
-        </w:rPr>
-      </w:pPr>
-    </w:p>
-    <w:p>
-      <w:pPr>
-        <w:rPr>
-          <w:lang w:eastAsia="fr-FR"/>
-        </w:rPr>
-      </w:pPr>
-    </w:p>
-    <w:p>
-      <w:pPr>
-        <w:rPr>
-          <w:lang w:eastAsia="fr-FR"/>
-        </w:rPr>
-      </w:pPr>
-    </w:p>
-    <w:p>
-      <w:pPr>
-        <w:rPr>
-          <w:lang w:eastAsia="fr-FR"/>
-        </w:rPr>
-      </w:pPr>
-    </w:p>
-    <w:p>
-      <w:pPr>
-        <w:rPr>
-          <w:lang w:eastAsia="fr-FR"/>
-        </w:rPr>
-      </w:pPr>
-    </w:p>
-    <w:p>
-      <w:pPr>
-        <w:rPr>
-          <w:lang w:eastAsia="fr-FR"/>
-        </w:rPr>
-      </w:pPr>
-    </w:p>
-    <w:p>
-      <w:pPr>
-        <w:rPr>
-          <w:lang w:eastAsia="fr-FR"/>
-        </w:rPr>
-      </w:pPr>
-    </w:p>
-    <w:p>
-      <w:pPr>
-        <w:rPr>
-          <w:lang w:eastAsia="fr-FR"/>
-        </w:rPr>
-      </w:pPr>
-    </w:p>
-    <w:p>
-      <w:pPr>
-        <w:rPr>
-          <w:lang w:eastAsia="fr-FR"/>
-        </w:rPr>
-      </w:pPr>
-    </w:p>
-    <w:p>
-      <w:pPr>
-        <w:rPr>
-          <w:lang w:eastAsia="fr-FR"/>
-        </w:rPr>
-      </w:pPr>
-    </w:p>
-    <w:p>
-      <w:pPr>
-        <w:rPr>
-          <w:lang w:eastAsia="fr-FR"/>
-        </w:rPr>
-      </w:pPr>
-    </w:p>
-    <w:p>
-      <w:pPr>
-        <w:rPr>
-          <w:lang w:eastAsia="fr-FR"/>
-        </w:rPr>
-      </w:pPr>
-    </w:p>
-    <w:p>
-      <w:pPr>
-        <w:rPr>
-          <w:lang w:eastAsia="fr-FR"/>
-        </w:rPr>
-      </w:pPr>
-    </w:p>
-    <w:p>
-      <w:pPr>
-        <w:rPr>
-          <w:lang w:eastAsia="fr-FR"/>
-        </w:rPr>
-      </w:pPr>
-    </w:p>
-    <w:p>
-      <w:pPr>
-        <w:rPr>
-          <w:lang w:eastAsia="fr-FR"/>
-        </w:rPr>
-      </w:pPr>
-    </w:p>
-    <w:p>
-      <w:pPr>
-        <w:rPr>
-          <w:lang w:eastAsia="fr-FR"/>
-        </w:rPr>
-      </w:pPr>
-    </w:p>
-    <w:p>
-      <w:pPr>
         <w:pStyle w:val="Titre1"/>
       </w:pPr>
-      <w:bookmarkStart w:id="17" w:name="_Toc508619540"/>
+      <w:bookmarkStart w:id="18" w:name="_Toc509927529"/>
       <w:r>
         <w:t>Gestion de configuration</w:t>
       </w:r>
-      <w:bookmarkEnd w:id="17"/>
-    </w:p>
-    <w:p>
-      <w:pPr>
-        <w:pStyle w:val="Paragraphedeliste"/>
-        <w:numPr>
-          <w:ilvl w:val="0"/>
-          <w:numId w:val="4"/>
-        </w:numPr>
-        <w:rPr>
-          <w:lang w:eastAsia="fr-FR"/>
-        </w:rPr>
-      </w:pPr>
-      <w:r>
-        <w:rPr>
-          <w:lang w:eastAsia="fr-FR"/>
-        </w:rPr>
-        <w:t>Tous les outils utilisés</w:t>
-      </w:r>
-    </w:p>
-    <w:p>
-      <w:pPr>
-        <w:pStyle w:val="Paragraphedeliste"/>
-        <w:numPr>
-          <w:ilvl w:val="0"/>
-          <w:numId w:val="4"/>
-        </w:numPr>
-        <w:rPr>
-          <w:lang w:eastAsia="fr-FR"/>
-        </w:rPr>
-      </w:pPr>
-      <w:r>
-        <w:rPr>
-          <w:lang w:eastAsia="fr-FR"/>
-        </w:rPr>
-        <w:t>(</w:t>
-      </w:r>
-      <w:proofErr w:type="spellStart"/>
-      <w:r>
-        <w:rPr>
-          <w:lang w:eastAsia="fr-FR"/>
-        </w:rPr>
-        <w:t>mysql</w:t>
-      </w:r>
-      <w:proofErr w:type="spellEnd"/>
-      <w:r>
-        <w:rPr>
-          <w:lang w:eastAsia="fr-FR"/>
-        </w:rPr>
-        <w:t xml:space="preserve">, </w:t>
-      </w:r>
-      <w:proofErr w:type="spellStart"/>
-      <w:r>
-        <w:rPr>
-          <w:lang w:eastAsia="fr-FR"/>
-        </w:rPr>
-        <w:t>etc</w:t>
-      </w:r>
-      <w:proofErr w:type="spellEnd"/>
-      <w:r>
-        <w:rPr>
-          <w:lang w:eastAsia="fr-FR"/>
-        </w:rPr>
-        <w:t>)</w:t>
-      </w:r>
-    </w:p>
-    <w:p>
-      <w:pPr>
-        <w:rPr>
-          <w:lang w:eastAsia="fr-FR"/>
-        </w:rPr>
-      </w:pPr>
-    </w:p>
-    <w:p>
-      <w:pPr>
-        <w:rPr>
-          <w:lang w:eastAsia="fr-FR"/>
-        </w:rPr>
-      </w:pPr>
-      <w:r>
-        <w:rPr>
-          <w:lang w:eastAsia="fr-FR"/>
-        </w:rPr>
-        <w:t>La gestion de la configuration gère les évolutions du produit pendant tout son cycle de vie, en termes d’adéquation entre ce qui est spécifié et ce qui est réalisé.</w:t>
-      </w:r>
-    </w:p>
-    <w:p>
-      <w:pPr>
-        <w:rPr>
-          <w:lang w:eastAsia="fr-FR"/>
-        </w:rPr>
-      </w:pPr>
-    </w:p>
-    <w:p>
-      <w:pPr>
-        <w:rPr>
-          <w:snapToGrid w:val="0"/>
-        </w:rPr>
-      </w:pPr>
-      <w:r>
-        <w:rPr>
-          <w:snapToGrid w:val="0"/>
-        </w:rPr>
-        <w:t xml:space="preserve">Dans le cadre </w:t>
-      </w:r>
-      <w:r>
-        <w:rPr>
-          <w:b/>
-          <w:snapToGrid w:val="0"/>
-          <w:u w:val="single"/>
-        </w:rPr>
-        <w:t>de paragraphe avec puce</w:t>
-      </w:r>
-      <w:r>
-        <w:rPr>
-          <w:snapToGrid w:val="0"/>
-        </w:rPr>
-        <w:t xml:space="preserve">, utiliser  ce </w:t>
-      </w:r>
-      <w:r>
-        <w:t xml:space="preserve"> modèle : </w:t>
-      </w:r>
-    </w:p>
-    <w:p>
-      <w:pPr>
-        <w:pStyle w:val="Paragraphedeliste"/>
-        <w:numPr>
-          <w:ilvl w:val="0"/>
-          <w:numId w:val="3"/>
-        </w:numPr>
-        <w:rPr>
-          <w:b/>
-          <w:lang w:eastAsia="fr-FR"/>
-        </w:rPr>
-      </w:pPr>
-      <w:r>
-        <w:rPr>
-          <w:b/>
-          <w:lang w:eastAsia="fr-FR"/>
-        </w:rPr>
-        <w:t xml:space="preserve">« Niveau 1 » : </w:t>
-      </w:r>
-      <w:r>
-        <w:rPr>
-          <w:lang w:eastAsia="fr-FR"/>
-        </w:rPr>
-        <w:t>explication</w:t>
-      </w:r>
-      <w:r>
-        <w:rPr>
-          <w:lang w:eastAsia="fr-FR"/>
-        </w:rPr>
-        <w:t>s</w:t>
-      </w:r>
-      <w:r>
-        <w:rPr>
-          <w:lang w:eastAsia="fr-FR"/>
-        </w:rPr>
-        <w:t xml:space="preserve"> …</w:t>
-      </w:r>
-    </w:p>
-    <w:p>
-      <w:pPr>
-        <w:pStyle w:val="Paragraphedeliste"/>
-        <w:numPr>
-          <w:ilvl w:val="1"/>
-          <w:numId w:val="3"/>
-        </w:numPr>
-        <w:rPr>
-          <w:b/>
-          <w:lang w:eastAsia="fr-FR"/>
-        </w:rPr>
-      </w:pPr>
-      <w:r>
-        <w:rPr>
-          <w:b/>
-          <w:lang w:eastAsia="fr-FR"/>
-        </w:rPr>
-        <w:t>« Niveau 2 »</w:t>
-      </w:r>
-      <w:r>
-        <w:rPr>
-          <w:lang w:eastAsia="fr-FR"/>
-        </w:rPr>
-        <w:t xml:space="preserve"> : </w:t>
-      </w:r>
-      <w:r>
-        <w:rPr>
-          <w:lang w:eastAsia="fr-FR"/>
-        </w:rPr>
-        <w:t>explication</w:t>
-      </w:r>
-      <w:r>
-        <w:rPr>
-          <w:lang w:eastAsia="fr-FR"/>
-        </w:rPr>
-        <w:t>s</w:t>
-      </w:r>
-      <w:r>
-        <w:rPr>
-          <w:lang w:eastAsia="fr-FR"/>
-        </w:rPr>
-        <w:t xml:space="preserve"> …</w:t>
-      </w:r>
-    </w:p>
-    <w:p>
-      <w:pPr>
-        <w:pStyle w:val="Paragraphedeliste"/>
-        <w:numPr>
-          <w:ilvl w:val="2"/>
-          <w:numId w:val="2"/>
-        </w:numPr>
-        <w:rPr>
-          <w:lang w:eastAsia="fr-FR"/>
-        </w:rPr>
-      </w:pPr>
-      <w:r>
-        <w:rPr>
-          <w:b/>
-          <w:lang w:eastAsia="fr-FR"/>
-        </w:rPr>
-        <w:t xml:space="preserve">« Niveau </w:t>
-      </w:r>
-      <w:r>
-        <w:rPr>
-          <w:b/>
-          <w:lang w:eastAsia="fr-FR"/>
-        </w:rPr>
-        <w:t>3</w:t>
-      </w:r>
-      <w:r>
-        <w:rPr>
-          <w:b/>
-          <w:lang w:eastAsia="fr-FR"/>
-        </w:rPr>
-        <w:t> »</w:t>
-      </w:r>
-      <w:r>
-        <w:rPr>
-          <w:lang w:eastAsia="fr-FR"/>
-        </w:rPr>
-        <w:t>   « </w:t>
-      </w:r>
-      <w:r>
-        <w:rPr>
-          <w:lang w:eastAsia="fr-FR"/>
-        </w:rPr>
-        <w:t>explication</w:t>
-      </w:r>
-      <w:r>
-        <w:rPr>
-          <w:lang w:eastAsia="fr-FR"/>
-        </w:rPr>
-        <w:t>s</w:t>
-      </w:r>
-      <w:r>
-        <w:rPr>
-          <w:lang w:eastAsia="fr-FR"/>
-        </w:rPr>
-        <w:t xml:space="preserve"> …</w:t>
-      </w:r>
-    </w:p>
-    <w:p>
-      <w:pPr>
-        <w:pStyle w:val="Paragraphedeliste"/>
-        <w:numPr>
-          <w:ilvl w:val="2"/>
-          <w:numId w:val="2"/>
-        </w:numPr>
-        <w:rPr>
-          <w:lang w:eastAsia="fr-FR"/>
-        </w:rPr>
-      </w:pPr>
-      <w:r>
-        <w:rPr>
-          <w:b/>
-          <w:lang w:eastAsia="fr-FR"/>
-        </w:rPr>
-        <w:t>…</w:t>
-      </w:r>
-    </w:p>
-    <w:p>
-      <w:pPr>
-        <w:pStyle w:val="Paragraphedeliste"/>
-        <w:numPr>
-          <w:ilvl w:val="1"/>
-          <w:numId w:val="3"/>
-        </w:numPr>
-        <w:rPr>
-          <w:lang w:eastAsia="fr-FR"/>
-        </w:rPr>
-      </w:pPr>
-      <w:r>
-        <w:rPr>
-          <w:b/>
-          <w:lang w:eastAsia="fr-FR"/>
-        </w:rPr>
-        <w:t>…</w:t>
-      </w:r>
-    </w:p>
-    <w:p>
-      <w:pPr>
-        <w:pStyle w:val="Paragraphedeliste"/>
-        <w:numPr>
-          <w:ilvl w:val="0"/>
-          <w:numId w:val="3"/>
-        </w:numPr>
-        <w:rPr>
-          <w:lang w:eastAsia="fr-FR"/>
-        </w:rPr>
-      </w:pPr>
-      <w:r>
-        <w:rPr>
-          <w:b/>
-          <w:lang w:eastAsia="fr-FR"/>
-        </w:rPr>
-        <w:t>…</w:t>
-      </w:r>
-    </w:p>
-    <w:p>
-      <w:pPr>
-        <w:rPr>
-          <w:lang w:eastAsia="fr-FR"/>
-        </w:rPr>
-      </w:pPr>
-    </w:p>
-    <w:p>
-      <w:pPr>
-        <w:rPr>
-          <w:lang w:eastAsia="fr-FR"/>
-        </w:rPr>
-      </w:pPr>
-      <w:r>
-        <w:rPr>
-          <w:lang w:eastAsia="fr-FR"/>
-        </w:rPr>
-        <w:t xml:space="preserve">Dans le cadre de </w:t>
-      </w:r>
-      <w:r>
-        <w:rPr>
-          <w:b/>
-          <w:u w:val="single"/>
-          <w:lang w:eastAsia="fr-FR"/>
-        </w:rPr>
-        <w:t>la définition de tableaux</w:t>
-      </w:r>
-      <w:r>
-        <w:rPr>
-          <w:lang w:eastAsia="fr-FR"/>
-        </w:rPr>
-        <w:t>, utiliser ce modèle </w:t>
-      </w:r>
-    </w:p>
-    <w:tbl>
-      <w:tblPr>
-        <w:tblStyle w:val="Grilledutableau2"/>
-        <w:tblW w:w="10456" w:type="dxa"/>
-        <w:tblLayout w:type="fixed"/>
-        <w:tblLook w:val="04A0" w:firstRow="1" w:lastRow="0" w:firstColumn="1" w:lastColumn="0" w:noHBand="0" w:noVBand="1"/>
-      </w:tblPr>
-      <w:tblGrid>
-        <w:gridCol w:w="1951"/>
-        <w:gridCol w:w="1101"/>
-        <w:gridCol w:w="1876"/>
-        <w:gridCol w:w="2268"/>
-        <w:gridCol w:w="3260"/>
-      </w:tblGrid>
-      <w:tr>
-        <w:trPr>
-          <w:trHeight w:val="222"/>
-        </w:trPr>
-        <w:tc>
-          <w:tcPr>
-            <w:tcW w:w="1951" w:type="dxa"/>
-            <w:shd w:val="clear" w:color="auto" w:fill="1F497D"/>
-          </w:tcPr>
-          <w:p>
-            <w:pPr>
-              <w:rPr>
-                <w:rFonts w:ascii="Verdana" w:hAnsi="Verdana"/>
-                <w:b/>
-                <w:color w:val="FFFFFF"/>
-                <w:sz w:val="18"/>
-                <w:szCs w:val="18"/>
-              </w:rPr>
-            </w:pPr>
-            <w:r>
-              <w:rPr>
-                <w:rFonts w:ascii="Verdana" w:hAnsi="Verdana"/>
-                <w:b/>
-                <w:color w:val="FFFFFF"/>
-                <w:sz w:val="18"/>
-                <w:szCs w:val="18"/>
-              </w:rPr>
-              <w:t>……………</w:t>
-            </w:r>
-          </w:p>
-        </w:tc>
-        <w:tc>
-          <w:tcPr>
-            <w:tcW w:w="8505" w:type="dxa"/>
-            <w:gridSpan w:val="4"/>
-            <w:shd w:val="clear" w:color="auto" w:fill="1F497D"/>
-          </w:tcPr>
-          <w:p>
-            <w:pPr>
-              <w:rPr>
-                <w:rFonts w:ascii="Verdana" w:hAnsi="Verdana"/>
-                <w:b/>
-                <w:color w:val="FFFFFF"/>
-                <w:sz w:val="16"/>
-                <w:szCs w:val="16"/>
-              </w:rPr>
-            </w:pPr>
-            <w:r>
-              <w:rPr>
-                <w:rFonts w:ascii="Verdana" w:hAnsi="Verdana"/>
-                <w:b/>
-                <w:color w:val="FFFFFF"/>
-                <w:sz w:val="18"/>
-                <w:szCs w:val="18"/>
-              </w:rPr>
-              <w:t>……………</w:t>
-            </w:r>
-          </w:p>
-        </w:tc>
-      </w:tr>
-      <w:tr>
-        <w:trPr>
-          <w:trHeight w:val="222"/>
-        </w:trPr>
-        <w:tc>
-          <w:tcPr>
-            <w:tcW w:w="1951" w:type="dxa"/>
-            <w:shd w:val="clear" w:color="auto" w:fill="8DB3E2"/>
-          </w:tcPr>
-          <w:p>
-            <w:pPr>
-              <w:jc w:val="center"/>
-              <w:rPr>
-                <w:rFonts w:ascii="Verdana" w:hAnsi="Verdana"/>
-                <w:b/>
-                <w:color w:val="FFFFFF"/>
-                <w:sz w:val="16"/>
-                <w:szCs w:val="16"/>
-              </w:rPr>
-            </w:pPr>
-            <w:r>
-              <w:rPr>
-                <w:rFonts w:ascii="Verdana" w:hAnsi="Verdana"/>
-                <w:b/>
-                <w:color w:val="FFFFFF"/>
-                <w:sz w:val="16"/>
-                <w:szCs w:val="16"/>
-              </w:rPr>
-              <w:t>………</w:t>
-            </w:r>
-          </w:p>
-        </w:tc>
-        <w:tc>
-          <w:tcPr>
-            <w:tcW w:w="1101" w:type="dxa"/>
-            <w:shd w:val="clear" w:color="auto" w:fill="8DB3E2"/>
-          </w:tcPr>
-          <w:p>
-            <w:pPr>
-              <w:jc w:val="center"/>
-              <w:rPr>
-                <w:rFonts w:ascii="Verdana" w:hAnsi="Verdana"/>
-                <w:b/>
-                <w:color w:val="FFFFFF"/>
-                <w:sz w:val="16"/>
-                <w:szCs w:val="16"/>
-              </w:rPr>
-            </w:pPr>
-            <w:r>
-              <w:rPr>
-                <w:rFonts w:ascii="Verdana" w:hAnsi="Verdana"/>
-                <w:b/>
-                <w:color w:val="FFFFFF"/>
-                <w:sz w:val="16"/>
-                <w:szCs w:val="16"/>
-              </w:rPr>
-              <w:t>……….</w:t>
-            </w:r>
-          </w:p>
-        </w:tc>
-        <w:tc>
-          <w:tcPr>
-            <w:tcW w:w="1876" w:type="dxa"/>
-            <w:shd w:val="clear" w:color="auto" w:fill="8DB3E2"/>
-          </w:tcPr>
-          <w:p>
-            <w:pPr>
-              <w:jc w:val="center"/>
-              <w:rPr>
-                <w:rFonts w:ascii="Verdana" w:hAnsi="Verdana"/>
-                <w:b/>
-                <w:color w:val="FFFFFF"/>
-                <w:sz w:val="16"/>
-                <w:szCs w:val="16"/>
-              </w:rPr>
-            </w:pPr>
-            <w:r>
-              <w:rPr>
-                <w:rFonts w:ascii="Verdana" w:hAnsi="Verdana"/>
-                <w:b/>
-                <w:color w:val="FFFFFF"/>
-                <w:sz w:val="16"/>
-                <w:szCs w:val="16"/>
-              </w:rPr>
-              <w:t>…………</w:t>
-            </w:r>
-          </w:p>
-        </w:tc>
-        <w:tc>
-          <w:tcPr>
-            <w:tcW w:w="2268" w:type="dxa"/>
-            <w:shd w:val="clear" w:color="auto" w:fill="8DB3E2"/>
-          </w:tcPr>
-          <w:p>
-            <w:pPr>
-              <w:jc w:val="center"/>
-              <w:rPr>
-                <w:rFonts w:ascii="Verdana" w:hAnsi="Verdana"/>
-                <w:b/>
-                <w:color w:val="FFFFFF"/>
-                <w:sz w:val="16"/>
-                <w:szCs w:val="16"/>
-              </w:rPr>
-            </w:pPr>
-            <w:r>
-              <w:rPr>
-                <w:rFonts w:ascii="Verdana" w:hAnsi="Verdana"/>
-                <w:b/>
-                <w:color w:val="FFFFFF"/>
-                <w:sz w:val="16"/>
-                <w:szCs w:val="16"/>
-              </w:rPr>
-              <w:t>………..</w:t>
-            </w:r>
-          </w:p>
-        </w:tc>
-        <w:tc>
-          <w:tcPr>
-            <w:tcW w:w="3260" w:type="dxa"/>
-            <w:shd w:val="clear" w:color="auto" w:fill="8DB3E2"/>
-          </w:tcPr>
-          <w:p>
-            <w:pPr>
-              <w:jc w:val="center"/>
-              <w:rPr>
-                <w:rFonts w:ascii="Verdana" w:hAnsi="Verdana"/>
-                <w:b/>
-                <w:color w:val="FFFFFF"/>
-                <w:sz w:val="16"/>
-                <w:szCs w:val="16"/>
-              </w:rPr>
-            </w:pPr>
-            <w:r>
-              <w:rPr>
-                <w:rFonts w:ascii="Verdana" w:hAnsi="Verdana"/>
-                <w:b/>
-                <w:color w:val="FFFFFF"/>
-                <w:sz w:val="16"/>
-                <w:szCs w:val="16"/>
-              </w:rPr>
-              <w:t>…………………..</w:t>
-            </w:r>
-          </w:p>
-        </w:tc>
-      </w:tr>
-      <w:tr>
-        <w:trPr>
-          <w:trHeight w:val="222"/>
-        </w:trPr>
-        <w:tc>
-          <w:tcPr>
-            <w:tcW w:w="1951" w:type="dxa"/>
-          </w:tcPr>
-          <w:p>
-            <w:pPr>
-              <w:jc w:val="center"/>
-              <w:rPr>
-                <w:rFonts w:ascii="Verdana" w:hAnsi="Verdana"/>
-                <w:b/>
-                <w:sz w:val="16"/>
-                <w:szCs w:val="16"/>
-              </w:rPr>
-            </w:pPr>
-          </w:p>
-        </w:tc>
-        <w:tc>
-          <w:tcPr>
-            <w:tcW w:w="1101" w:type="dxa"/>
-          </w:tcPr>
-          <w:p>
-            <w:pPr>
-              <w:jc w:val="center"/>
-              <w:rPr>
-                <w:rFonts w:ascii="Verdana" w:hAnsi="Verdana"/>
-                <w:b/>
-                <w:sz w:val="16"/>
-                <w:szCs w:val="16"/>
-              </w:rPr>
-            </w:pPr>
-          </w:p>
-        </w:tc>
-        <w:tc>
-          <w:tcPr>
-            <w:tcW w:w="1876" w:type="dxa"/>
-          </w:tcPr>
-          <w:p>
-            <w:pPr>
-              <w:jc w:val="center"/>
-              <w:rPr>
-                <w:rFonts w:ascii="Verdana" w:hAnsi="Verdana"/>
-                <w:b/>
-                <w:sz w:val="16"/>
-                <w:szCs w:val="16"/>
-              </w:rPr>
-            </w:pPr>
-          </w:p>
-        </w:tc>
-        <w:tc>
-          <w:tcPr>
-            <w:tcW w:w="2268" w:type="dxa"/>
-          </w:tcPr>
-          <w:p>
-            <w:pPr>
-              <w:jc w:val="center"/>
-              <w:rPr>
-                <w:rFonts w:ascii="Verdana" w:hAnsi="Verdana"/>
-                <w:b/>
-                <w:sz w:val="16"/>
-                <w:szCs w:val="16"/>
-              </w:rPr>
-            </w:pPr>
-          </w:p>
-        </w:tc>
-        <w:tc>
-          <w:tcPr>
-            <w:tcW w:w="3260" w:type="dxa"/>
-          </w:tcPr>
-          <w:p>
-            <w:pPr>
-              <w:rPr>
-                <w:rFonts w:ascii="Verdana" w:hAnsi="Verdana"/>
-                <w:b/>
-                <w:sz w:val="16"/>
-                <w:szCs w:val="16"/>
-              </w:rPr>
-            </w:pPr>
-          </w:p>
-        </w:tc>
-      </w:tr>
-    </w:tbl>
-    <w:p>
-      <w:pPr>
-        <w:rPr>
-          <w:lang w:eastAsia="fr-FR"/>
-        </w:rPr>
-      </w:pPr>
-    </w:p>
-    <w:p>
-      <w:pPr>
-        <w:rPr>
-          <w:lang w:eastAsia="fr-FR"/>
-        </w:rPr>
-      </w:pPr>
-    </w:p>
-    <w:p>
-      <w:pPr>
-        <w:rPr>
-          <w:lang w:eastAsia="fr-FR"/>
-        </w:rPr>
-      </w:pPr>
-    </w:p>
-    <w:p>
-      <w:pPr>
-        <w:rPr>
-          <w:lang w:eastAsia="fr-FR"/>
-        </w:rPr>
-      </w:pPr>
-    </w:p>
-    <w:p>
-      <w:pPr>
-        <w:rPr>
-          <w:lang w:eastAsia="fr-FR"/>
-        </w:rPr>
-      </w:pPr>
-    </w:p>
-    <w:p>
-      <w:pPr>
-        <w:rPr>
-          <w:lang w:eastAsia="fr-FR"/>
-        </w:rPr>
-      </w:pPr>
-      <w:r>
-        <w:rPr>
-          <w:b/>
-          <w:color w:val="FF0000"/>
-          <w:u w:val="single"/>
-          <w:lang w:eastAsia="fr-FR"/>
-        </w:rPr>
-        <w:t>Remarque</w:t>
-      </w:r>
-      <w:r>
-        <w:rPr>
-          <w:b/>
-          <w:color w:val="FF0000"/>
-          <w:lang w:eastAsia="fr-FR"/>
-        </w:rPr>
-        <w:t xml:space="preserve"> : </w:t>
-      </w:r>
-      <w:r>
-        <w:rPr>
-          <w:lang w:eastAsia="fr-FR"/>
-        </w:rPr>
-        <w:t>Pensez à mettre à jour le sommaire et utilisez aussi la table des illustrations pour les images.</w:t>
-      </w:r>
-    </w:p>
-    <w:p>
-      <w:pPr>
-        <w:rPr>
-          <w:lang w:eastAsia="fr-FR"/>
-        </w:rPr>
-      </w:pPr>
+      <w:bookmarkEnd w:id="18"/>
+    </w:p>
+    <w:p>
+      <w:pPr>
+        <w:rPr>
+          <w:lang w:eastAsia="fr-FR"/>
+        </w:rPr>
+      </w:pPr>
+      <w:r>
+        <w:rPr>
+          <w:lang w:eastAsia="fr-FR"/>
+        </w:rPr>
+        <w:t>L</w:t>
+      </w:r>
+      <w:r>
+        <w:rPr>
+          <w:lang w:eastAsia="fr-FR"/>
+        </w:rPr>
+        <w:t xml:space="preserve">a gestion de configuration peut </w:t>
+      </w:r>
+      <w:r>
+        <w:rPr>
+          <w:lang w:eastAsia="fr-FR"/>
+        </w:rPr>
+        <w:t xml:space="preserve">être utilisée à plusieurs fins nous l’utilisons afin de </w:t>
+      </w:r>
+      <w:r>
+        <w:rPr>
+          <w:lang w:eastAsia="fr-FR"/>
+        </w:rPr>
+        <w:t>stocker et tracer les différentes versions ou révisions de toute information</w:t>
+      </w:r>
+      <w:r>
+        <w:rPr>
+          <w:lang w:eastAsia="fr-FR"/>
+        </w:rPr>
+        <w:t xml:space="preserve"> destinée à être utilisée par notre</w:t>
+      </w:r>
+      <w:r>
+        <w:rPr>
+          <w:lang w:eastAsia="fr-FR"/>
+        </w:rPr>
+        <w:t xml:space="preserve"> système (matériel, logiciel, document,</w:t>
+      </w:r>
+      <w:r>
+        <w:rPr>
+          <w:lang w:eastAsia="fr-FR"/>
+        </w:rPr>
+        <w:t xml:space="preserve"> donnée unitaire, etc.), en d’autre terme </w:t>
+      </w:r>
+      <w:r>
+        <w:rPr>
+          <w:lang w:eastAsia="fr-FR"/>
+        </w:rPr>
+        <w:t xml:space="preserve">La gestion de la configuration gère les évolutions du produit pendant tout son cycle de vie, en termes d’adéquation entre ce qui est </w:t>
+      </w:r>
+      <w:r>
+        <w:rPr>
+          <w:lang w:eastAsia="fr-FR"/>
+        </w:rPr>
+        <w:lastRenderedPageBreak/>
+        <w:t>spécifié et ce qui est réalisé.</w:t>
+      </w:r>
+      <w:r>
+        <w:rPr>
+          <w:lang w:eastAsia="fr-FR"/>
+        </w:rPr>
+        <w:t xml:space="preserve">  </w:t>
+      </w:r>
+      <w:r>
+        <w:rPr>
+          <w:lang w:eastAsia="fr-FR"/>
+        </w:rPr>
+        <w:t>Ainsi</w:t>
+      </w:r>
+      <w:r>
+        <w:rPr>
+          <w:lang w:eastAsia="fr-FR"/>
+        </w:rPr>
+        <w:t xml:space="preserve"> nous avons utilisé le logiciel Git HUB par le biais de Git Kraken pour pouvoir synchroniser notre travail et assurer la traçabilité de chaque élément produit.</w:t>
+      </w:r>
+    </w:p>
+    <w:p>
+      <w:pPr>
+        <w:rPr>
+          <w:lang w:eastAsia="fr-FR"/>
+        </w:rPr>
+      </w:pPr>
+      <w:r>
+        <w:rPr>
+          <w:lang w:eastAsia="fr-FR"/>
+        </w:rPr>
+        <w:t>Le principe de la gestion de configuration de Git hub pour un fichier est illustré par le schéma suivant :</w:t>
+      </w:r>
+    </w:p>
+    <w:p>
+      <w:pPr>
+        <w:rPr>
+          <w:lang w:eastAsia="fr-FR"/>
+        </w:rPr>
+      </w:pPr>
+      <w:r>
+        <w:rPr>
+          <w:noProof/>
+          <w:lang w:eastAsia="fr-FR"/>
+        </w:rPr>
+        <w:drawing>
+          <wp:inline distT="0" distB="0" distL="0" distR="0" wp14:anchorId="71EAFE81" wp14:editId="34C726C3">
+            <wp:extent cx="3924300" cy="2760313"/>
+            <wp:effectExtent l="0" t="0" r="0" b="2540"/>
+            <wp:docPr id="1" name="Image 1"/>
+            <wp:cNvGraphicFramePr>
+              <a:graphicFrameLocks xmlns:a="http://schemas.openxmlformats.org/drawingml/2006/main" noChangeAspect="1"/>
+            </wp:cNvGraphicFramePr>
+            <a:graphic xmlns:a="http://schemas.openxmlformats.org/drawingml/2006/main">
+              <a:graphicData uri="http://schemas.openxmlformats.org/drawingml/2006/picture">
+                <pic:pic xmlns:pic="http://schemas.openxmlformats.org/drawingml/2006/picture">
+                  <pic:nvPicPr>
+                    <pic:cNvPr id="1" name=""/>
+                    <pic:cNvPicPr/>
+                  </pic:nvPicPr>
+                  <pic:blipFill rotWithShape="1">
+                    <a:blip r:embed="rId10"/>
+                    <a:srcRect l="43983" t="32641" r="16996" b="18545"/>
+                    <a:stretch/>
+                  </pic:blipFill>
+                  <pic:spPr bwMode="auto">
+                    <a:xfrm>
+                      <a:off x="0" y="0"/>
+                      <a:ext cx="3940214" cy="2771506"/>
+                    </a:xfrm>
+                    <a:prstGeom prst="rect">
+                      <a:avLst/>
+                    </a:prstGeom>
+                    <a:ln>
+                      <a:noFill/>
+                    </a:ln>
+                    <a:extLst>
+                      <a:ext uri="{53640926-AAD7-44D8-BBD7-CCE9431645EC}">
+                        <a14:shadowObscured xmlns:a14="http://schemas.microsoft.com/office/drawing/2010/main"/>
+                      </a:ext>
+                    </a:extLst>
+                  </pic:spPr>
+                </pic:pic>
+              </a:graphicData>
+            </a:graphic>
+          </wp:inline>
+        </w:drawing>
+      </w:r>
+    </w:p>
+    <w:p>
+      <w:pPr>
+        <w:rPr>
+          <w:lang w:eastAsia="fr-FR"/>
+        </w:rPr>
+      </w:pPr>
+    </w:p>
+    <w:p>
+      <w:pPr>
+        <w:rPr>
+          <w:lang w:eastAsia="fr-FR"/>
+        </w:rPr>
+      </w:pPr>
+      <w:r>
+        <w:rPr>
+          <w:lang w:eastAsia="fr-FR"/>
+        </w:rPr>
+        <w:t xml:space="preserve">Le schéma ci-dessous permet de voir la structure </w:t>
+      </w:r>
+      <w:r>
+        <w:rPr>
+          <w:lang w:eastAsia="fr-FR"/>
+        </w:rPr>
+        <w:t>de la</w:t>
+      </w:r>
+      <w:r>
+        <w:rPr>
+          <w:lang w:eastAsia="fr-FR"/>
+        </w:rPr>
+        <w:t xml:space="preserve"> gestionnaire de configuration </w:t>
+      </w:r>
+      <w:r>
+        <w:rPr>
+          <w:lang w:eastAsia="fr-FR"/>
+        </w:rPr>
+        <w:t xml:space="preserve"> des fichiers  par </w:t>
+      </w:r>
+      <w:r>
+        <w:rPr>
+          <w:lang w:eastAsia="fr-FR"/>
+        </w:rPr>
+        <w:t>git kraken :</w:t>
+      </w:r>
+    </w:p>
+    <w:p>
+      <w:pPr>
+        <w:rPr>
+          <w:lang w:eastAsia="fr-FR"/>
+        </w:rPr>
+      </w:pPr>
+      <w:r>
+        <w:rPr>
+          <w:noProof/>
+          <w:lang w:eastAsia="fr-FR"/>
+        </w:rPr>
+        <w:drawing>
+          <wp:inline distT="0" distB="0" distL="0" distR="0" wp14:anchorId="3DB1C1B1" wp14:editId="7E6D9561">
+            <wp:extent cx="4237567" cy="1362075"/>
+            <wp:effectExtent l="0" t="0" r="0" b="0"/>
+            <wp:docPr id="2" name="Image 2"/>
+            <wp:cNvGraphicFramePr>
+              <a:graphicFrameLocks xmlns:a="http://schemas.openxmlformats.org/drawingml/2006/main" noChangeAspect="1"/>
+            </wp:cNvGraphicFramePr>
+            <a:graphic xmlns:a="http://schemas.openxmlformats.org/drawingml/2006/main">
+              <a:graphicData uri="http://schemas.openxmlformats.org/drawingml/2006/picture">
+                <pic:pic xmlns:pic="http://schemas.openxmlformats.org/drawingml/2006/picture">
+                  <pic:nvPicPr>
+                    <pic:cNvPr id="1" name=""/>
+                    <pic:cNvPicPr/>
+                  </pic:nvPicPr>
+                  <pic:blipFill rotWithShape="1">
+                    <a:blip r:embed="rId11"/>
+                    <a:srcRect l="24967" t="29112" r="28737" b="44422"/>
+                    <a:stretch/>
+                  </pic:blipFill>
+                  <pic:spPr bwMode="auto">
+                    <a:xfrm>
+                      <a:off x="0" y="0"/>
+                      <a:ext cx="4256639" cy="1368205"/>
+                    </a:xfrm>
+                    <a:prstGeom prst="rect">
+                      <a:avLst/>
+                    </a:prstGeom>
+                    <a:ln>
+                      <a:noFill/>
+                    </a:ln>
+                    <a:extLst>
+                      <a:ext uri="{53640926-AAD7-44D8-BBD7-CCE9431645EC}">
+                        <a14:shadowObscured xmlns:a14="http://schemas.microsoft.com/office/drawing/2010/main"/>
+                      </a:ext>
+                    </a:extLst>
+                  </pic:spPr>
+                </pic:pic>
+              </a:graphicData>
+            </a:graphic>
+          </wp:inline>
+        </w:drawing>
+      </w:r>
+    </w:p>
+    <w:p>
+      <w:pPr>
+        <w:rPr>
+          <w:lang w:eastAsia="fr-FR"/>
+        </w:rPr>
+      </w:pPr>
+      <w:r>
+        <w:rPr>
+          <w:lang w:eastAsia="fr-FR"/>
+        </w:rPr>
+        <w:t xml:space="preserve">Pour chaque fichier quand on click  on a la </w:t>
+      </w:r>
+      <w:r>
+        <w:rPr>
+          <w:lang w:eastAsia="fr-FR"/>
+        </w:rPr>
+        <w:t>description de la  modification</w:t>
+      </w:r>
+      <w:r>
+        <w:rPr>
+          <w:lang w:eastAsia="fr-FR"/>
+        </w:rPr>
+        <w:t>, la version</w:t>
+      </w:r>
+      <w:r>
+        <w:rPr>
+          <w:lang w:eastAsia="fr-FR"/>
+        </w:rPr>
+        <w:t xml:space="preserve">, la date et l’auteur </w:t>
+      </w:r>
+      <w:r>
+        <w:rPr>
+          <w:lang w:eastAsia="fr-FR"/>
+        </w:rPr>
+        <w:t>qui apparait</w:t>
+      </w:r>
+      <w:r>
+        <w:rPr>
+          <w:lang w:eastAsia="fr-FR"/>
+        </w:rPr>
+        <w:t>.</w:t>
+      </w:r>
     </w:p>
     <w:p>
       <w:pPr>
@@ -5011,11 +4785,11 @@
       <w:pPr>
         <w:pStyle w:val="Titre1"/>
       </w:pPr>
-      <w:bookmarkStart w:id="18" w:name="_Toc508619541"/>
+      <w:bookmarkStart w:id="19" w:name="_Toc509927530"/>
       <w:r>
         <w:t>Assurance et Contrôle qualité</w:t>
       </w:r>
-      <w:bookmarkEnd w:id="18"/>
+      <w:bookmarkEnd w:id="19"/>
     </w:p>
     <w:p>
       <w:pPr>
@@ -5338,20 +5112,90 @@
         <w:rPr>
           <w:lang w:eastAsia="fr-FR"/>
         </w:rPr>
-        <w:t xml:space="preserve">L’assurance qualité est, selon la déﬁnition ISO 9000, la partie du management de la qualité visant à donner conﬁance en ce que les exigences pour la qualité soient satisfaites. </w:t>
-      </w:r>
-    </w:p>
-    <w:p>
-      <w:pPr>
-        <w:rPr>
-          <w:lang w:eastAsia="fr-FR"/>
-        </w:rPr>
-      </w:pPr>
-      <w:r>
-        <w:rPr>
-          <w:lang w:eastAsia="fr-FR"/>
-        </w:rPr>
-        <w:t xml:space="preserve">Il s’agit donc de piloter le processus de développement en mettant en place un mécanisme de prévention des défauts qui consiste à déﬁnir, au début du projet, les activités de vériﬁcation et de validation du cycle de développement . </w:t>
+        <w:t xml:space="preserve">L’assurance qualité est, selon la </w:t>
+      </w:r>
+      <w:proofErr w:type="spellStart"/>
+      <w:r>
+        <w:rPr>
+          <w:lang w:eastAsia="fr-FR"/>
+        </w:rPr>
+        <w:t>déﬁnition</w:t>
+      </w:r>
+      <w:proofErr w:type="spellEnd"/>
+      <w:r>
+        <w:rPr>
+          <w:lang w:eastAsia="fr-FR"/>
+        </w:rPr>
+        <w:t xml:space="preserve"> ISO 9000, la partie du management de la qualité visant à donner </w:t>
+      </w:r>
+      <w:proofErr w:type="spellStart"/>
+      <w:r>
+        <w:rPr>
+          <w:lang w:eastAsia="fr-FR"/>
+        </w:rPr>
+        <w:t>conﬁance</w:t>
+      </w:r>
+      <w:proofErr w:type="spellEnd"/>
+      <w:r>
+        <w:rPr>
+          <w:lang w:eastAsia="fr-FR"/>
+        </w:rPr>
+        <w:t xml:space="preserve"> en ce que les exigences pour la qualité soient satisfaites. </w:t>
+      </w:r>
+    </w:p>
+    <w:p>
+      <w:pPr>
+        <w:rPr>
+          <w:lang w:eastAsia="fr-FR"/>
+        </w:rPr>
+      </w:pPr>
+      <w:r>
+        <w:rPr>
+          <w:lang w:eastAsia="fr-FR"/>
+        </w:rPr>
+        <w:t xml:space="preserve">Il s’agit donc de piloter le processus de développement en mettant en place un mécanisme de prévention des défauts qui consiste à </w:t>
+      </w:r>
+      <w:proofErr w:type="spellStart"/>
+      <w:r>
+        <w:rPr>
+          <w:lang w:eastAsia="fr-FR"/>
+        </w:rPr>
+        <w:t>déﬁnir</w:t>
+      </w:r>
+      <w:proofErr w:type="spellEnd"/>
+      <w:r>
+        <w:rPr>
+          <w:lang w:eastAsia="fr-FR"/>
+        </w:rPr>
+        <w:t xml:space="preserve">, au début du projet, les activités de </w:t>
+      </w:r>
+      <w:proofErr w:type="spellStart"/>
+      <w:r>
+        <w:rPr>
+          <w:lang w:eastAsia="fr-FR"/>
+        </w:rPr>
+        <w:t>vériﬁcation</w:t>
+      </w:r>
+      <w:proofErr w:type="spellEnd"/>
+      <w:r>
+        <w:rPr>
+          <w:lang w:eastAsia="fr-FR"/>
+        </w:rPr>
+        <w:t xml:space="preserve"> et de validation du cycle de </w:t>
+      </w:r>
+      <w:proofErr w:type="gramStart"/>
+      <w:r>
+        <w:rPr>
+          <w:lang w:eastAsia="fr-FR"/>
+        </w:rPr>
+        <w:t>développement .</w:t>
+      </w:r>
+      <w:proofErr w:type="gramEnd"/>
+      <w:r>
+        <w:rPr>
+          <w:lang w:eastAsia="fr-FR"/>
+        </w:rPr>
+        <w:t xml:space="preserve"> </w:t>
       </w:r>
     </w:p>
     <w:p>
@@ -5459,16 +5303,15 @@
       <w:pPr>
         <w:pStyle w:val="Titre1"/>
       </w:pPr>
-      <w:bookmarkStart w:id="19" w:name="_Toc508619542"/>
-      <w:r>
-        <w:lastRenderedPageBreak/>
+      <w:bookmarkStart w:id="20" w:name="_Toc509927531"/>
+      <w:r>
         <w:t>Bilan du projet</w:t>
       </w:r>
-      <w:bookmarkEnd w:id="19"/>
+      <w:bookmarkEnd w:id="20"/>
     </w:p>
     <w:p/>
     <w:sectPr>
-      <w:footerReference w:type="default" r:id="rId10"/>
+      <w:footerReference w:type="default" r:id="rId12"/>
       <w:pgSz w:w="11906" w:h="16838"/>
       <w:pgMar w:top="1417" w:right="1417" w:bottom="1417" w:left="1417" w:header="708" w:footer="708" w:gutter="0"/>
       <w:cols w:space="708"/>
@@ -5479,7 +5322,7 @@
 </file>
 
 <file path=word/endnotes.xml><?xml version="1.0" encoding="utf-8"?>
-<w:endnotes xmlns:wpc="http://schemas.microsoft.com/office/word/2010/wordprocessingCanvas" xmlns:cx="http://schemas.microsoft.com/office/drawing/2014/chartex" xmlns:cx1="http://schemas.microsoft.com/office/drawing/2015/9/8/chartex" xmlns:cx2="http://schemas.microsoft.com/office/drawing/2015/10/21/chartex" xmlns:cx3="http://schemas.microsoft.com/office/drawing/2016/5/9/chartex" xmlns:cx4="http://schemas.microsoft.com/office/drawing/2016/5/10/chartex" xmlns:cx5="http://schemas.microsoft.com/office/drawing/2016/5/11/chartex" xmlns:cx6="http://schemas.microsoft.com/office/drawing/2016/5/12/chartex" xmlns:cx7="http://schemas.microsoft.com/office/drawing/2016/5/13/chartex" xmlns:cx8="http://schemas.microsoft.com/office/drawing/2016/5/14/chartex" xmlns:mc="http://schemas.openxmlformats.org/markup-compatibility/2006" xmlns:aink="http://schemas.microsoft.com/office/drawing/2016/ink" xmlns:am3d="http://schemas.microsoft.com/office/drawing/2017/model3d" xmlns:o="urn:schemas-microsoft-com:office:office" xmlns:r="http://schemas.openxmlformats.org/officeDocument/2006/relationships" xmlns:m="http://schemas.openxmlformats.org/officeDocument/2006/math" xmlns:v="urn:schemas-microsoft-com:vml" xmlns:wp14="http://schemas.microsoft.com/office/word/2010/wordprocessingDrawing" xmlns:wp="http://schemas.openxmlformats.org/drawingml/2006/wordprocessingDrawing" xmlns:w10="urn:schemas-microsoft-com:office:word" xmlns:w="http://schemas.openxmlformats.org/wordprocessingml/2006/main" xmlns:w14="http://schemas.microsoft.com/office/word/2010/wordml" xmlns:w15="http://schemas.microsoft.com/office/word/2012/wordml" xmlns:w16cid="http://schemas.microsoft.com/office/word/2016/wordml/cid" xmlns:w16se="http://schemas.microsoft.com/office/word/2015/wordml/symex" xmlns:wpg="http://schemas.microsoft.com/office/word/2010/wordprocessingGroup" xmlns:wpi="http://schemas.microsoft.com/office/word/2010/wordprocessingInk" xmlns:wne="http://schemas.microsoft.com/office/word/2006/wordml" xmlns:wps="http://schemas.microsoft.com/office/word/2010/wordprocessingShape" mc:Ignorable="w14 w15 w16se w16cid wp14">
+<w:endnotes xmlns:wpc="http://schemas.microsoft.com/office/word/2010/wordprocessingCanvas" xmlns:mc="http://schemas.openxmlformats.org/markup-compatibility/2006" xmlns:o="urn:schemas-microsoft-com:office:office" xmlns:r="http://schemas.openxmlformats.org/officeDocument/2006/relationships" xmlns:m="http://schemas.openxmlformats.org/officeDocument/2006/math" xmlns:v="urn:schemas-microsoft-com:vml" xmlns:wp14="http://schemas.microsoft.com/office/word/2010/wordprocessingDrawing" xmlns:wp="http://schemas.openxmlformats.org/drawingml/2006/wordprocessingDrawing" xmlns:w10="urn:schemas-microsoft-com:office:word" xmlns:w="http://schemas.openxmlformats.org/wordprocessingml/2006/main" xmlns:w14="http://schemas.microsoft.com/office/word/2010/wordml" xmlns:w15="http://schemas.microsoft.com/office/word/2012/wordml" xmlns:wpg="http://schemas.microsoft.com/office/word/2010/wordprocessingGroup" xmlns:wpi="http://schemas.microsoft.com/office/word/2010/wordprocessingInk" xmlns:wne="http://schemas.microsoft.com/office/word/2006/wordml" xmlns:wps="http://schemas.microsoft.com/office/word/2010/wordprocessingShape" mc:Ignorable="w14 w15 wp14">
   <w:endnote w:type="separator" w:id="-1">
     <w:p>
       <w:pPr>
@@ -5504,7 +5347,7 @@
 </file>
 
 <file path=word/footer1.xml><?xml version="1.0" encoding="utf-8"?>
-<w:ftr xmlns:wpc="http://schemas.microsoft.com/office/word/2010/wordprocessingCanvas" xmlns:cx="http://schemas.microsoft.com/office/drawing/2014/chartex" xmlns:cx1="http://schemas.microsoft.com/office/drawing/2015/9/8/chartex" xmlns:cx2="http://schemas.microsoft.com/office/drawing/2015/10/21/chartex" xmlns:cx3="http://schemas.microsoft.com/office/drawing/2016/5/9/chartex" xmlns:cx4="http://schemas.microsoft.com/office/drawing/2016/5/10/chartex" xmlns:cx5="http://schemas.microsoft.com/office/drawing/2016/5/11/chartex" xmlns:cx6="http://schemas.microsoft.com/office/drawing/2016/5/12/chartex" xmlns:cx7="http://schemas.microsoft.com/office/drawing/2016/5/13/chartex" xmlns:cx8="http://schemas.microsoft.com/office/drawing/2016/5/14/chartex" xmlns:mc="http://schemas.openxmlformats.org/markup-compatibility/2006" xmlns:aink="http://schemas.microsoft.com/office/drawing/2016/ink" xmlns:am3d="http://schemas.microsoft.com/office/drawing/2017/model3d" xmlns:o="urn:schemas-microsoft-com:office:office" xmlns:r="http://schemas.openxmlformats.org/officeDocument/2006/relationships" xmlns:m="http://schemas.openxmlformats.org/officeDocument/2006/math" xmlns:v="urn:schemas-microsoft-com:vml" xmlns:wp14="http://schemas.microsoft.com/office/word/2010/wordprocessingDrawing" xmlns:wp="http://schemas.openxmlformats.org/drawingml/2006/wordprocessingDrawing" xmlns:w10="urn:schemas-microsoft-com:office:word" xmlns:w="http://schemas.openxmlformats.org/wordprocessingml/2006/main" xmlns:w14="http://schemas.microsoft.com/office/word/2010/wordml" xmlns:w15="http://schemas.microsoft.com/office/word/2012/wordml" xmlns:w16cid="http://schemas.microsoft.com/office/word/2016/wordml/cid" xmlns:w16se="http://schemas.microsoft.com/office/word/2015/wordml/symex" xmlns:wpg="http://schemas.microsoft.com/office/word/2010/wordprocessingGroup" xmlns:wpi="http://schemas.microsoft.com/office/word/2010/wordprocessingInk" xmlns:wne="http://schemas.microsoft.com/office/word/2006/wordml" xmlns:wps="http://schemas.microsoft.com/office/word/2010/wordprocessingShape" mc:Ignorable="w14 w15 w16se w16cid wp14">
+<w:ftr xmlns:wpc="http://schemas.microsoft.com/office/word/2010/wordprocessingCanvas" xmlns:mc="http://schemas.openxmlformats.org/markup-compatibility/2006" xmlns:o="urn:schemas-microsoft-com:office:office" xmlns:r="http://schemas.openxmlformats.org/officeDocument/2006/relationships" xmlns:m="http://schemas.openxmlformats.org/officeDocument/2006/math" xmlns:v="urn:schemas-microsoft-com:vml" xmlns:wp14="http://schemas.microsoft.com/office/word/2010/wordprocessingDrawing" xmlns:wp="http://schemas.openxmlformats.org/drawingml/2006/wordprocessingDrawing" xmlns:w10="urn:schemas-microsoft-com:office:word" xmlns:w="http://schemas.openxmlformats.org/wordprocessingml/2006/main" xmlns:w14="http://schemas.microsoft.com/office/word/2010/wordml" xmlns:w15="http://schemas.microsoft.com/office/word/2012/wordml" xmlns:wpg="http://schemas.microsoft.com/office/word/2010/wordprocessingGroup" xmlns:wpi="http://schemas.microsoft.com/office/word/2010/wordprocessingInk" xmlns:wne="http://schemas.microsoft.com/office/word/2006/wordml" xmlns:wps="http://schemas.microsoft.com/office/word/2010/wordprocessingShape" mc:Ignorable="w14 w15 wp14">
   <w:p>
     <w:pPr>
       <w:pStyle w:val="Pieddepage"/>
@@ -5541,7 +5384,7 @@
       <w:rPr>
         <w:noProof/>
       </w:rPr>
-      <w:t>1</w:t>
+      <w:t>10</w:t>
     </w:r>
     <w:r>
       <w:rPr>
@@ -5557,7 +5400,7 @@
         <w:rPr>
           <w:noProof/>
         </w:rPr>
-        <w:t>4</w:t>
+        <w:t>11</w:t>
       </w:r>
     </w:fldSimple>
   </w:p>
@@ -5577,7 +5420,7 @@
 </file>
 
 <file path=word/footnotes.xml><?xml version="1.0" encoding="utf-8"?>
-<w:footnotes xmlns:wpc="http://schemas.microsoft.com/office/word/2010/wordprocessingCanvas" xmlns:cx="http://schemas.microsoft.com/office/drawing/2014/chartex" xmlns:cx1="http://schemas.microsoft.com/office/drawing/2015/9/8/chartex" xmlns:cx2="http://schemas.microsoft.com/office/drawing/2015/10/21/chartex" xmlns:cx3="http://schemas.microsoft.com/office/drawing/2016/5/9/chartex" xmlns:cx4="http://schemas.microsoft.com/office/drawing/2016/5/10/chartex" xmlns:cx5="http://schemas.microsoft.com/office/drawing/2016/5/11/chartex" xmlns:cx6="http://schemas.microsoft.com/office/drawing/2016/5/12/chartex" xmlns:cx7="http://schemas.microsoft.com/office/drawing/2016/5/13/chartex" xmlns:cx8="http://schemas.microsoft.com/office/drawing/2016/5/14/chartex" xmlns:mc="http://schemas.openxmlformats.org/markup-compatibility/2006" xmlns:aink="http://schemas.microsoft.com/office/drawing/2016/ink" xmlns:am3d="http://schemas.microsoft.com/office/drawing/2017/model3d" xmlns:o="urn:schemas-microsoft-com:office:office" xmlns:r="http://schemas.openxmlformats.org/officeDocument/2006/relationships" xmlns:m="http://schemas.openxmlformats.org/officeDocument/2006/math" xmlns:v="urn:schemas-microsoft-com:vml" xmlns:wp14="http://schemas.microsoft.com/office/word/2010/wordprocessingDrawing" xmlns:wp="http://schemas.openxmlformats.org/drawingml/2006/wordprocessingDrawing" xmlns:w10="urn:schemas-microsoft-com:office:word" xmlns:w="http://schemas.openxmlformats.org/wordprocessingml/2006/main" xmlns:w14="http://schemas.microsoft.com/office/word/2010/wordml" xmlns:w15="http://schemas.microsoft.com/office/word/2012/wordml" xmlns:w16cid="http://schemas.microsoft.com/office/word/2016/wordml/cid" xmlns:w16se="http://schemas.microsoft.com/office/word/2015/wordml/symex" xmlns:wpg="http://schemas.microsoft.com/office/word/2010/wordprocessingGroup" xmlns:wpi="http://schemas.microsoft.com/office/word/2010/wordprocessingInk" xmlns:wne="http://schemas.microsoft.com/office/word/2006/wordml" xmlns:wps="http://schemas.microsoft.com/office/word/2010/wordprocessingShape" mc:Ignorable="w14 w15 w16se w16cid wp14">
+<w:footnotes xmlns:wpc="http://schemas.microsoft.com/office/word/2010/wordprocessingCanvas" xmlns:mc="http://schemas.openxmlformats.org/markup-compatibility/2006" xmlns:o="urn:schemas-microsoft-com:office:office" xmlns:r="http://schemas.openxmlformats.org/officeDocument/2006/relationships" xmlns:m="http://schemas.openxmlformats.org/officeDocument/2006/math" xmlns:v="urn:schemas-microsoft-com:vml" xmlns:wp14="http://schemas.microsoft.com/office/word/2010/wordprocessingDrawing" xmlns:wp="http://schemas.openxmlformats.org/drawingml/2006/wordprocessingDrawing" xmlns:w10="urn:schemas-microsoft-com:office:word" xmlns:w="http://schemas.openxmlformats.org/wordprocessingml/2006/main" xmlns:w14="http://schemas.microsoft.com/office/word/2010/wordml" xmlns:w15="http://schemas.microsoft.com/office/word/2012/wordml" xmlns:wpg="http://schemas.microsoft.com/office/word/2010/wordprocessingGroup" xmlns:wpi="http://schemas.microsoft.com/office/word/2010/wordprocessingInk" xmlns:wne="http://schemas.microsoft.com/office/word/2006/wordml" xmlns:wps="http://schemas.microsoft.com/office/word/2010/wordprocessingShape" mc:Ignorable="w14 w15 wp14">
   <w:footnote w:type="separator" w:id="-1">
     <w:p>
       <w:pPr>
@@ -5602,7 +5445,7 @@
 </file>
 
 <file path=word/numbering.xml><?xml version="1.0" encoding="utf-8"?>
-<w:numbering xmlns:wpc="http://schemas.microsoft.com/office/word/2010/wordprocessingCanvas" xmlns:cx="http://schemas.microsoft.com/office/drawing/2014/chartex" xmlns:cx1="http://schemas.microsoft.com/office/drawing/2015/9/8/chartex" xmlns:cx2="http://schemas.microsoft.com/office/drawing/2015/10/21/chartex" xmlns:cx3="http://schemas.microsoft.com/office/drawing/2016/5/9/chartex" xmlns:cx4="http://schemas.microsoft.com/office/drawing/2016/5/10/chartex" xmlns:cx5="http://schemas.microsoft.com/office/drawing/2016/5/11/chartex" xmlns:cx6="http://schemas.microsoft.com/office/drawing/2016/5/12/chartex" xmlns:cx7="http://schemas.microsoft.com/office/drawing/2016/5/13/chartex" xmlns:cx8="http://schemas.microsoft.com/office/drawing/2016/5/14/chartex" xmlns:mc="http://schemas.openxmlformats.org/markup-compatibility/2006" xmlns:aink="http://schemas.microsoft.com/office/drawing/2016/ink" xmlns:am3d="http://schemas.microsoft.com/office/drawing/2017/model3d" xmlns:o="urn:schemas-microsoft-com:office:office" xmlns:r="http://schemas.openxmlformats.org/officeDocument/2006/relationships" xmlns:m="http://schemas.openxmlformats.org/officeDocument/2006/math" xmlns:v="urn:schemas-microsoft-com:vml" xmlns:wp14="http://schemas.microsoft.com/office/word/2010/wordprocessingDrawing" xmlns:wp="http://schemas.openxmlformats.org/drawingml/2006/wordprocessingDrawing" xmlns:w10="urn:schemas-microsoft-com:office:word" xmlns:w="http://schemas.openxmlformats.org/wordprocessingml/2006/main" xmlns:w14="http://schemas.microsoft.com/office/word/2010/wordml" xmlns:w15="http://schemas.microsoft.com/office/word/2012/wordml" xmlns:w16cid="http://schemas.microsoft.com/office/word/2016/wordml/cid" xmlns:w16se="http://schemas.microsoft.com/office/word/2015/wordml/symex" xmlns:wpg="http://schemas.microsoft.com/office/word/2010/wordprocessingGroup" xmlns:wpi="http://schemas.microsoft.com/office/word/2010/wordprocessingInk" xmlns:wne="http://schemas.microsoft.com/office/word/2006/wordml" xmlns:wps="http://schemas.microsoft.com/office/word/2010/wordprocessingShape" mc:Ignorable="w14 w15 w16se w16cid wp14">
+<w:numbering xmlns:wpc="http://schemas.microsoft.com/office/word/2010/wordprocessingCanvas" xmlns:mc="http://schemas.openxmlformats.org/markup-compatibility/2006" xmlns:o="urn:schemas-microsoft-com:office:office" xmlns:r="http://schemas.openxmlformats.org/officeDocument/2006/relationships" xmlns:m="http://schemas.openxmlformats.org/officeDocument/2006/math" xmlns:v="urn:schemas-microsoft-com:vml" xmlns:wp14="http://schemas.microsoft.com/office/word/2010/wordprocessingDrawing" xmlns:wp="http://schemas.openxmlformats.org/drawingml/2006/wordprocessingDrawing" xmlns:w10="urn:schemas-microsoft-com:office:word" xmlns:w="http://schemas.openxmlformats.org/wordprocessingml/2006/main" xmlns:w14="http://schemas.microsoft.com/office/word/2010/wordml" xmlns:w15="http://schemas.microsoft.com/office/word/2012/wordml" xmlns:wpg="http://schemas.microsoft.com/office/word/2010/wordprocessingGroup" xmlns:wpi="http://schemas.microsoft.com/office/word/2010/wordprocessingInk" xmlns:wne="http://schemas.microsoft.com/office/word/2006/wordml" xmlns:wps="http://schemas.microsoft.com/office/word/2010/wordprocessingShape" mc:Ignorable="w14 w15 wp14">
   <w:abstractNum w:abstractNumId="0" w15:restartNumberingAfterBreak="0">
     <w:nsid w:val="08D459D9"/>
     <w:multiLevelType w:val="hybridMultilevel"/>
@@ -6310,7 +6153,7 @@
 </file>
 
 <file path=word/styles.xml><?xml version="1.0" encoding="utf-8"?>
-<w:styles xmlns:mc="http://schemas.openxmlformats.org/markup-compatibility/2006" xmlns:r="http://schemas.openxmlformats.org/officeDocument/2006/relationships" xmlns:w="http://schemas.openxmlformats.org/wordprocessingml/2006/main" xmlns:w14="http://schemas.microsoft.com/office/word/2010/wordml" xmlns:w15="http://schemas.microsoft.com/office/word/2012/wordml" xmlns:w16cid="http://schemas.microsoft.com/office/word/2016/wordml/cid" xmlns:w16se="http://schemas.microsoft.com/office/word/2015/wordml/symex" mc:Ignorable="w14 w15 w16se w16cid">
+<w:styles xmlns:mc="http://schemas.openxmlformats.org/markup-compatibility/2006" xmlns:r="http://schemas.openxmlformats.org/officeDocument/2006/relationships" xmlns:w="http://schemas.openxmlformats.org/wordprocessingml/2006/main" xmlns:w14="http://schemas.microsoft.com/office/word/2010/wordml" xmlns:w15="http://schemas.microsoft.com/office/word/2012/wordml" mc:Ignorable="w14 w15">
   <w:docDefaults>
     <w:rPrDefault>
       <w:rPr>
@@ -6326,7 +6169,7 @@
       </w:pPr>
     </w:pPrDefault>
   </w:docDefaults>
-  <w:latentStyles w:defLockedState="0" w:defUIPriority="99" w:defSemiHidden="0" w:defUnhideWhenUsed="0" w:defQFormat="0" w:count="375">
+  <w:latentStyles w:defLockedState="0" w:defUIPriority="99" w:defSemiHidden="0" w:defUnhideWhenUsed="0" w:defQFormat="0" w:count="371">
     <w:lsdException w:name="Normal" w:uiPriority="0" w:qFormat="1"/>
     <w:lsdException w:name="heading 1" w:uiPriority="0" w:qFormat="1"/>
     <w:lsdException w:name="heading 2" w:semiHidden="1" w:uiPriority="0" w:unhideWhenUsed="1" w:qFormat="1"/>
@@ -6698,10 +6541,6 @@
     <w:lsdException w:name="List Table 5 Dark Accent 6" w:uiPriority="50"/>
     <w:lsdException w:name="List Table 6 Colorful Accent 6" w:uiPriority="51"/>
     <w:lsdException w:name="List Table 7 Colorful Accent 6" w:uiPriority="52"/>
-    <w:lsdException w:name="Mention" w:semiHidden="1" w:unhideWhenUsed="1"/>
-    <w:lsdException w:name="Smart Hyperlink" w:semiHidden="1" w:unhideWhenUsed="1"/>
-    <w:lsdException w:name="Hashtag" w:semiHidden="1" w:unhideWhenUsed="1"/>
-    <w:lsdException w:name="Unresolved Mention" w:semiHidden="1" w:unhideWhenUsed="1"/>
   </w:latentStyles>
   <w:style w:type="paragraph" w:default="1" w:styleId="Normal">
     <w:name w:val="Normal"/>
@@ -6941,6 +6780,7 @@
   <w:style w:type="character" w:default="1" w:styleId="Policepardfaut">
     <w:name w:val="Default Paragraph Font"/>
     <w:uiPriority w:val="1"/>
+    <w:semiHidden/>
     <w:unhideWhenUsed/>
   </w:style>
   <w:style w:type="table" w:default="1" w:styleId="TableauNormal">

</xml_diff>